<commit_message>
Se sube el apartado 5 Requerimiento 1
</commit_message>
<xml_diff>
--- a/Actividad3SI/Actividad3_Conexión con la red.docx
+++ b/Actividad3SI/Actividad3_Conexión con la red.docx
@@ -6153,8 +6153,6 @@
         </w:rPr>
         <w:t>Despué</w:t>
       </w:r>
-      <w:bookmarkStart w:id="0" w:name="_GoBack"/>
-      <w:bookmarkEnd w:id="0"/>
       <w:r>
         <w:rPr>
           <w:rFonts w:asciiTheme="minorHAnsi" w:eastAsiaTheme="minorEastAsia" w:hAnsiTheme="minorHAnsi" w:cstheme="minorBidi"/>
@@ -6982,6 +6980,7 @@
       <w:r>
         <w:rPr>
           <w:noProof/>
+          <w:lang w:eastAsia="es-ES"/>
         </w:rPr>
         <w:drawing>
           <wp:inline distT="0" distB="0" distL="0" distR="0" wp14:anchorId="27CDC643" wp14:editId="1C3BC8BE">
@@ -7041,6 +7040,7 @@
       <w:r>
         <w:rPr>
           <w:noProof/>
+          <w:lang w:eastAsia="es-ES"/>
         </w:rPr>
         <w:drawing>
           <wp:inline distT="0" distB="0" distL="0" distR="0" wp14:anchorId="2E56B457" wp14:editId="4F514592">
@@ -7141,6 +7141,7 @@
       <w:r>
         <w:rPr>
           <w:noProof/>
+          <w:lang w:eastAsia="es-ES"/>
         </w:rPr>
         <w:drawing>
           <wp:inline distT="0" distB="0" distL="0" distR="0" wp14:anchorId="1BB85AEF" wp14:editId="150DD287">
@@ -7205,6 +7206,7 @@
       <w:r>
         <w:rPr>
           <w:noProof/>
+          <w:lang w:eastAsia="es-ES"/>
         </w:rPr>
         <w:drawing>
           <wp:inline distT="0" distB="0" distL="0" distR="0" wp14:anchorId="7BE6D551" wp14:editId="10889AB1">
@@ -7272,7 +7274,6 @@
     </w:p>
     <w:p>
       <w:pPr>
-        <w:jc w:val="center"/>
         <w:rPr>
           <w:rFonts w:eastAsiaTheme="minorEastAsia"/>
           <w:b/>
@@ -7286,7 +7287,6 @@
     </w:p>
     <w:p>
       <w:pPr>
-        <w:jc w:val="center"/>
         <w:rPr>
           <w:rFonts w:eastAsiaTheme="minorEastAsia"/>
           <w:b/>
@@ -7300,7 +7300,6 @@
     </w:p>
     <w:p>
       <w:pPr>
-        <w:jc w:val="center"/>
         <w:rPr>
           <w:rFonts w:eastAsiaTheme="minorEastAsia"/>
           <w:b/>
@@ -7314,7 +7313,6 @@
     </w:p>
     <w:p>
       <w:pPr>
-        <w:jc w:val="center"/>
         <w:rPr>
           <w:rFonts w:eastAsiaTheme="minorEastAsia"/>
           <w:b/>
@@ -7328,6 +7326,1344 @@
     </w:p>
     <w:p>
       <w:pPr>
+        <w:suppressAutoHyphens w:val="0"/>
+        <w:spacing w:before="100" w:beforeAutospacing="1" w:after="100" w:afterAutospacing="1" w:line="240" w:lineRule="auto"/>
+        <w:rPr>
+          <w:rFonts w:ascii="Times New Roman" w:eastAsia="Times New Roman" w:hAnsi="Times New Roman" w:cs="Times New Roman"/>
+          <w:b/>
+          <w:sz w:val="24"/>
+          <w:szCs w:val="24"/>
+          <w:lang w:eastAsia="es-ES"/>
+        </w:rPr>
+      </w:pPr>
+      <w:r>
+        <w:rPr>
+          <w:rFonts w:ascii="Times New Roman" w:eastAsia="Times New Roman" w:hAnsi="Times New Roman" w:cs="Times New Roman"/>
+          <w:b/>
+          <w:sz w:val="24"/>
+          <w:szCs w:val="24"/>
+          <w:lang w:eastAsia="es-ES"/>
+        </w:rPr>
+        <w:lastRenderedPageBreak/>
+        <w:t>Conexión SSH Windows-Ubuntu </w:t>
+      </w:r>
+    </w:p>
+    <w:p>
+      <w:pPr>
+        <w:suppressAutoHyphens w:val="0"/>
+        <w:spacing w:before="100" w:beforeAutospacing="1" w:after="100" w:afterAutospacing="1" w:line="240" w:lineRule="auto"/>
+        <w:jc w:val="both"/>
+        <w:rPr>
+          <w:rFonts w:ascii="Times New Roman" w:eastAsia="Times New Roman" w:hAnsi="Times New Roman" w:cs="Times New Roman"/>
+          <w:b/>
+          <w:sz w:val="24"/>
+          <w:szCs w:val="24"/>
+          <w:lang w:eastAsia="es-ES"/>
+        </w:rPr>
+      </w:pPr>
+      <w:r>
+        <w:rPr>
+          <w:rFonts w:ascii="Times New Roman" w:eastAsia="Times New Roman" w:hAnsi="Times New Roman" w:cs="Times New Roman"/>
+          <w:b/>
+          <w:sz w:val="24"/>
+          <w:szCs w:val="24"/>
+          <w:lang w:eastAsia="es-ES"/>
+        </w:rPr>
+        <w:t>Realiza el ejercicio práctico propuesto en la lección 5.3 Seguridad en la red siguiendo los pasos que en él se indican. Aporta como resultado los pantallazos de tus máquinas virtuales.</w:t>
+      </w:r>
+    </w:p>
+    <w:p>
+      <w:pPr>
+        <w:suppressAutoHyphens w:val="0"/>
+        <w:spacing w:before="100" w:beforeAutospacing="1" w:after="100" w:afterAutospacing="1" w:line="240" w:lineRule="auto"/>
+        <w:jc w:val="both"/>
+      </w:pPr>
+      <w:r>
+        <w:t>V</w:t>
+      </w:r>
+      <w:r>
+        <w:t>amos a ver cómo podríamos hacer una conexión segura utilizando el protocolo SSH entre un sistema Windows y otro Linux</w:t>
+      </w:r>
+      <w:r>
+        <w:t>:</w:t>
+      </w:r>
+    </w:p>
+    <w:p>
+      <w:pPr>
+        <w:suppressAutoHyphens w:val="0"/>
+        <w:spacing w:before="100" w:beforeAutospacing="1" w:after="100" w:afterAutospacing="1" w:line="240" w:lineRule="auto"/>
+        <w:jc w:val="both"/>
+      </w:pPr>
+      <w:r>
+        <w:t>Para hacerlo utilizaremos nuestro sistema anfitrión y nuestra</w:t>
+      </w:r>
+      <w:r>
+        <w:t xml:space="preserve"> máquina virtual Linux Ubuntu. Como en toda conexión de este tipo necesitaremos un "cliente SSH" (lo usaremos sobre Windows) y un "servidor SSH" (en este caso sobre Ubuntu). Ambos, cliente y servidor, no suelen estar preinstalados en los sistemas, así que los cargaremos.</w:t>
+      </w:r>
+    </w:p>
+    <w:p>
+      <w:pPr>
+        <w:pStyle w:val="Ttulo3"/>
+        <w:rPr>
+          <w:rFonts w:asciiTheme="minorHAnsi" w:eastAsiaTheme="minorHAnsi" w:hAnsiTheme="minorHAnsi" w:cstheme="minorBidi"/>
+          <w:color w:val="auto"/>
+          <w:sz w:val="22"/>
+          <w:szCs w:val="22"/>
+        </w:rPr>
+      </w:pPr>
+      <w:r>
+        <w:rPr>
+          <w:rFonts w:asciiTheme="minorHAnsi" w:eastAsiaTheme="minorHAnsi" w:hAnsiTheme="minorHAnsi" w:cstheme="minorBidi"/>
+          <w:color w:val="auto"/>
+          <w:sz w:val="22"/>
+          <w:szCs w:val="22"/>
+        </w:rPr>
+        <w:t>Ejecutamos sobre el terminal de la máquina virtual de Ubuntu los siguientes pasos:</w:t>
+      </w:r>
+    </w:p>
+    <w:p/>
+    <w:p>
+      <w:pPr>
+        <w:rPr>
+          <w:b/>
+          <w:i/>
+          <w:iCs/>
+        </w:rPr>
+      </w:pPr>
+      <w:r>
+        <w:rPr>
+          <w:b/>
+          <w:i/>
+        </w:rPr>
+        <w:t xml:space="preserve">sudo </w:t>
+      </w:r>
+      <w:proofErr w:type="spellStart"/>
+      <w:r>
+        <w:rPr>
+          <w:b/>
+          <w:i/>
+        </w:rPr>
+        <w:t>apt-get</w:t>
+      </w:r>
+      <w:proofErr w:type="spellEnd"/>
+      <w:r>
+        <w:rPr>
+          <w:b/>
+          <w:i/>
+        </w:rPr>
+        <w:t xml:space="preserve"> </w:t>
+      </w:r>
+      <w:proofErr w:type="spellStart"/>
+      <w:r>
+        <w:rPr>
+          <w:b/>
+          <w:i/>
+        </w:rPr>
+        <w:t>update</w:t>
+      </w:r>
+      <w:proofErr w:type="spellEnd"/>
+    </w:p>
+    <w:p>
+      <w:pPr>
+        <w:rPr>
+          <w:rStyle w:val="nfasis"/>
+        </w:rPr>
+      </w:pPr>
+    </w:p>
+    <w:p>
+      <w:pPr>
+        <w:rPr>
+          <w:rStyle w:val="nfasis"/>
+        </w:rPr>
+      </w:pPr>
+      <w:r>
+        <w:rPr>
+          <w:i/>
+          <w:iCs/>
+          <w:noProof/>
+          <w:lang w:eastAsia="es-ES"/>
+        </w:rPr>
+        <w:drawing>
+          <wp:inline distT="0" distB="0" distL="0" distR="0" wp14:anchorId="09A002C7" wp14:editId="0E71BABA">
+            <wp:extent cx="6645910" cy="1980565"/>
+            <wp:effectExtent l="0" t="0" r="2540" b="635"/>
+            <wp:docPr id="9" name="Imagen 9"/>
+            <wp:cNvGraphicFramePr>
+              <a:graphicFrameLocks xmlns:a="http://schemas.openxmlformats.org/drawingml/2006/main" noChangeAspect="1"/>
+            </wp:cNvGraphicFramePr>
+            <a:graphic xmlns:a="http://schemas.openxmlformats.org/drawingml/2006/main">
+              <a:graphicData uri="http://schemas.openxmlformats.org/drawingml/2006/picture">
+                <pic:pic xmlns:pic="http://schemas.openxmlformats.org/drawingml/2006/picture">
+                  <pic:nvPicPr>
+                    <pic:cNvPr id="9" name="Captura de pantalla 2021-05-23 132047.png"/>
+                    <pic:cNvPicPr/>
+                  </pic:nvPicPr>
+                  <pic:blipFill>
+                    <a:blip r:embed="rId25">
+                      <a:extLst>
+                        <a:ext uri="{28A0092B-C50C-407E-A947-70E740481C1C}">
+                          <a14:useLocalDpi xmlns:a14="http://schemas.microsoft.com/office/drawing/2010/main" val="0"/>
+                        </a:ext>
+                      </a:extLst>
+                    </a:blip>
+                    <a:stretch>
+                      <a:fillRect/>
+                    </a:stretch>
+                  </pic:blipFill>
+                  <pic:spPr>
+                    <a:xfrm>
+                      <a:off x="0" y="0"/>
+                      <a:ext cx="6645910" cy="1980565"/>
+                    </a:xfrm>
+                    <a:prstGeom prst="rect">
+                      <a:avLst/>
+                    </a:prstGeom>
+                  </pic:spPr>
+                </pic:pic>
+              </a:graphicData>
+            </a:graphic>
+          </wp:inline>
+        </w:drawing>
+      </w:r>
+    </w:p>
+    <w:p>
+      <w:pPr>
+        <w:rPr>
+          <w:b/>
+          <w:i/>
+        </w:rPr>
+      </w:pPr>
+    </w:p>
+    <w:p>
+      <w:pPr>
+        <w:rPr>
+          <w:b/>
+          <w:i/>
+        </w:rPr>
+      </w:pPr>
+      <w:r>
+        <w:rPr>
+          <w:b/>
+          <w:i/>
+        </w:rPr>
+        <w:t xml:space="preserve">sudo </w:t>
+      </w:r>
+      <w:proofErr w:type="spellStart"/>
+      <w:r>
+        <w:rPr>
+          <w:b/>
+          <w:i/>
+        </w:rPr>
+        <w:t>apt-get</w:t>
+      </w:r>
+      <w:proofErr w:type="spellEnd"/>
+      <w:r>
+        <w:rPr>
+          <w:b/>
+          <w:i/>
+        </w:rPr>
+        <w:t xml:space="preserve"> </w:t>
+      </w:r>
+      <w:proofErr w:type="spellStart"/>
+      <w:r>
+        <w:rPr>
+          <w:b/>
+          <w:i/>
+        </w:rPr>
+        <w:t>upgrade</w:t>
+      </w:r>
+      <w:proofErr w:type="spellEnd"/>
+    </w:p>
+    <w:p>
+      <w:pPr>
+        <w:suppressAutoHyphens w:val="0"/>
+        <w:spacing w:before="100" w:beforeAutospacing="1" w:after="100" w:afterAutospacing="1" w:line="240" w:lineRule="auto"/>
+        <w:rPr>
+          <w:rFonts w:ascii="Times New Roman" w:eastAsia="Times New Roman" w:hAnsi="Times New Roman" w:cs="Times New Roman"/>
+          <w:i/>
+          <w:iCs/>
+          <w:sz w:val="24"/>
+          <w:szCs w:val="24"/>
+          <w:lang w:eastAsia="es-ES"/>
+        </w:rPr>
+      </w:pPr>
+    </w:p>
+    <w:p>
+      <w:pPr>
+        <w:suppressAutoHyphens w:val="0"/>
+        <w:spacing w:before="100" w:beforeAutospacing="1" w:after="100" w:afterAutospacing="1" w:line="240" w:lineRule="auto"/>
+        <w:rPr>
+          <w:rFonts w:ascii="Times New Roman" w:eastAsia="Times New Roman" w:hAnsi="Times New Roman" w:cs="Times New Roman"/>
+          <w:sz w:val="24"/>
+          <w:szCs w:val="24"/>
+          <w:lang w:eastAsia="es-ES"/>
+        </w:rPr>
+      </w:pPr>
+      <w:r>
+        <w:rPr>
+          <w:rFonts w:ascii="Times New Roman" w:eastAsia="Times New Roman" w:hAnsi="Times New Roman" w:cs="Times New Roman"/>
+          <w:noProof/>
+          <w:sz w:val="24"/>
+          <w:szCs w:val="24"/>
+          <w:lang w:eastAsia="es-ES"/>
+        </w:rPr>
+        <w:drawing>
+          <wp:inline distT="0" distB="0" distL="0" distR="0" wp14:anchorId="690010F8" wp14:editId="1114A45C">
+            <wp:extent cx="6645910" cy="2417445"/>
+            <wp:effectExtent l="0" t="0" r="2540" b="1905"/>
+            <wp:docPr id="10" name="Imagen 10"/>
+            <wp:cNvGraphicFramePr>
+              <a:graphicFrameLocks xmlns:a="http://schemas.openxmlformats.org/drawingml/2006/main" noChangeAspect="1"/>
+            </wp:cNvGraphicFramePr>
+            <a:graphic xmlns:a="http://schemas.openxmlformats.org/drawingml/2006/main">
+              <a:graphicData uri="http://schemas.openxmlformats.org/drawingml/2006/picture">
+                <pic:pic xmlns:pic="http://schemas.openxmlformats.org/drawingml/2006/picture">
+                  <pic:nvPicPr>
+                    <pic:cNvPr id="10" name="Captura de pantalla 2021-05-23 133938.png"/>
+                    <pic:cNvPicPr/>
+                  </pic:nvPicPr>
+                  <pic:blipFill>
+                    <a:blip r:embed="rId26">
+                      <a:extLst>
+                        <a:ext uri="{28A0092B-C50C-407E-A947-70E740481C1C}">
+                          <a14:useLocalDpi xmlns:a14="http://schemas.microsoft.com/office/drawing/2010/main" val="0"/>
+                        </a:ext>
+                      </a:extLst>
+                    </a:blip>
+                    <a:stretch>
+                      <a:fillRect/>
+                    </a:stretch>
+                  </pic:blipFill>
+                  <pic:spPr>
+                    <a:xfrm>
+                      <a:off x="0" y="0"/>
+                      <a:ext cx="6645910" cy="2417445"/>
+                    </a:xfrm>
+                    <a:prstGeom prst="rect">
+                      <a:avLst/>
+                    </a:prstGeom>
+                  </pic:spPr>
+                </pic:pic>
+              </a:graphicData>
+            </a:graphic>
+          </wp:inline>
+        </w:drawing>
+      </w:r>
+    </w:p>
+    <w:p>
+      <w:pPr>
+        <w:suppressAutoHyphens w:val="0"/>
+        <w:spacing w:before="100" w:beforeAutospacing="1" w:after="100" w:afterAutospacing="1" w:line="240" w:lineRule="auto"/>
+        <w:rPr>
+          <w:rFonts w:ascii="Times New Roman" w:eastAsia="Times New Roman" w:hAnsi="Times New Roman" w:cs="Times New Roman"/>
+          <w:i/>
+          <w:iCs/>
+          <w:sz w:val="24"/>
+          <w:szCs w:val="24"/>
+          <w:lang w:eastAsia="es-ES"/>
+        </w:rPr>
+      </w:pPr>
+    </w:p>
+    <w:p>
+      <w:pPr>
+        <w:suppressAutoHyphens w:val="0"/>
+        <w:spacing w:before="100" w:beforeAutospacing="1" w:after="100" w:afterAutospacing="1" w:line="240" w:lineRule="auto"/>
+        <w:rPr>
+          <w:rFonts w:ascii="Times New Roman" w:eastAsia="Times New Roman" w:hAnsi="Times New Roman" w:cs="Times New Roman"/>
+          <w:i/>
+          <w:iCs/>
+          <w:sz w:val="24"/>
+          <w:szCs w:val="24"/>
+          <w:lang w:eastAsia="es-ES"/>
+        </w:rPr>
+      </w:pPr>
+    </w:p>
+    <w:p>
+      <w:pPr>
+        <w:suppressAutoHyphens w:val="0"/>
+        <w:spacing w:before="100" w:beforeAutospacing="1" w:after="100" w:afterAutospacing="1" w:line="240" w:lineRule="auto"/>
+        <w:rPr>
+          <w:rFonts w:ascii="Times New Roman" w:eastAsia="Times New Roman" w:hAnsi="Times New Roman" w:cs="Times New Roman"/>
+          <w:sz w:val="24"/>
+          <w:szCs w:val="24"/>
+          <w:lang w:eastAsia="es-ES"/>
+        </w:rPr>
+      </w:pPr>
+      <w:r>
+        <w:rPr>
+          <w:b/>
+          <w:i/>
+        </w:rPr>
+        <w:t xml:space="preserve">sudo </w:t>
+      </w:r>
+      <w:proofErr w:type="spellStart"/>
+      <w:r>
+        <w:rPr>
+          <w:b/>
+          <w:i/>
+        </w:rPr>
+        <w:t>apt-get</w:t>
+      </w:r>
+      <w:proofErr w:type="spellEnd"/>
+      <w:r>
+        <w:rPr>
+          <w:b/>
+          <w:i/>
+        </w:rPr>
+        <w:t xml:space="preserve"> </w:t>
+      </w:r>
+      <w:proofErr w:type="spellStart"/>
+      <w:r>
+        <w:rPr>
+          <w:b/>
+          <w:i/>
+        </w:rPr>
+        <w:t>install</w:t>
+      </w:r>
+      <w:proofErr w:type="spellEnd"/>
+      <w:r>
+        <w:rPr>
+          <w:b/>
+          <w:i/>
+        </w:rPr>
+        <w:t xml:space="preserve"> </w:t>
+      </w:r>
+      <w:proofErr w:type="spellStart"/>
+      <w:r>
+        <w:rPr>
+          <w:b/>
+          <w:i/>
+        </w:rPr>
+        <w:t>ssh</w:t>
+      </w:r>
+      <w:proofErr w:type="spellEnd"/>
+      <w:r>
+        <w:rPr>
+          <w:b/>
+          <w:i/>
+        </w:rPr>
+        <w:t xml:space="preserve"> </w:t>
+      </w:r>
+      <w:r>
+        <w:rPr>
+          <w:rFonts w:ascii="Times New Roman" w:eastAsia="Times New Roman" w:hAnsi="Times New Roman" w:cs="Times New Roman"/>
+          <w:sz w:val="24"/>
+          <w:szCs w:val="24"/>
+          <w:lang w:eastAsia="es-ES"/>
+        </w:rPr>
+        <w:t>(con esto instalamos el servidor SSH).</w:t>
+      </w:r>
+    </w:p>
+    <w:p>
+      <w:pPr>
+        <w:suppressAutoHyphens w:val="0"/>
+        <w:spacing w:before="100" w:beforeAutospacing="1" w:after="100" w:afterAutospacing="1" w:line="240" w:lineRule="auto"/>
+        <w:rPr>
+          <w:rFonts w:ascii="Times New Roman" w:eastAsia="Times New Roman" w:hAnsi="Times New Roman" w:cs="Times New Roman"/>
+          <w:sz w:val="24"/>
+          <w:szCs w:val="24"/>
+          <w:lang w:eastAsia="es-ES"/>
+        </w:rPr>
+      </w:pPr>
+    </w:p>
+    <w:p>
+      <w:pPr>
+        <w:suppressAutoHyphens w:val="0"/>
+        <w:spacing w:before="100" w:beforeAutospacing="1" w:after="100" w:afterAutospacing="1" w:line="240" w:lineRule="auto"/>
+        <w:rPr>
+          <w:rFonts w:ascii="Times New Roman" w:eastAsia="Times New Roman" w:hAnsi="Times New Roman" w:cs="Times New Roman"/>
+          <w:sz w:val="24"/>
+          <w:szCs w:val="24"/>
+          <w:lang w:eastAsia="es-ES"/>
+        </w:rPr>
+      </w:pPr>
+      <w:r>
+        <w:rPr>
+          <w:rFonts w:ascii="Times New Roman" w:eastAsia="Times New Roman" w:hAnsi="Times New Roman" w:cs="Times New Roman"/>
+          <w:noProof/>
+          <w:sz w:val="24"/>
+          <w:szCs w:val="24"/>
+          <w:lang w:eastAsia="es-ES"/>
+        </w:rPr>
+        <w:drawing>
+          <wp:inline distT="0" distB="0" distL="0" distR="0" wp14:anchorId="2334F8EF" wp14:editId="2D125C21">
+            <wp:extent cx="6645910" cy="2357120"/>
+            <wp:effectExtent l="0" t="0" r="2540" b="5080"/>
+            <wp:docPr id="11" name="Imagen 11"/>
+            <wp:cNvGraphicFramePr>
+              <a:graphicFrameLocks xmlns:a="http://schemas.openxmlformats.org/drawingml/2006/main" noChangeAspect="1"/>
+            </wp:cNvGraphicFramePr>
+            <a:graphic xmlns:a="http://schemas.openxmlformats.org/drawingml/2006/main">
+              <a:graphicData uri="http://schemas.openxmlformats.org/drawingml/2006/picture">
+                <pic:pic xmlns:pic="http://schemas.openxmlformats.org/drawingml/2006/picture">
+                  <pic:nvPicPr>
+                    <pic:cNvPr id="11" name="Captura de pantalla 2021-05-23 134525.png"/>
+                    <pic:cNvPicPr/>
+                  </pic:nvPicPr>
+                  <pic:blipFill>
+                    <a:blip r:embed="rId27">
+                      <a:extLst>
+                        <a:ext uri="{28A0092B-C50C-407E-A947-70E740481C1C}">
+                          <a14:useLocalDpi xmlns:a14="http://schemas.microsoft.com/office/drawing/2010/main" val="0"/>
+                        </a:ext>
+                      </a:extLst>
+                    </a:blip>
+                    <a:stretch>
+                      <a:fillRect/>
+                    </a:stretch>
+                  </pic:blipFill>
+                  <pic:spPr>
+                    <a:xfrm>
+                      <a:off x="0" y="0"/>
+                      <a:ext cx="6645910" cy="2357120"/>
+                    </a:xfrm>
+                    <a:prstGeom prst="rect">
+                      <a:avLst/>
+                    </a:prstGeom>
+                  </pic:spPr>
+                </pic:pic>
+              </a:graphicData>
+            </a:graphic>
+          </wp:inline>
+        </w:drawing>
+      </w:r>
+    </w:p>
+    <w:p>
+      <w:pPr>
+        <w:suppressAutoHyphens w:val="0"/>
+        <w:spacing w:before="100" w:beforeAutospacing="1" w:after="100" w:afterAutospacing="1" w:line="240" w:lineRule="auto"/>
+        <w:rPr>
+          <w:rFonts w:ascii="Times New Roman" w:eastAsia="Times New Roman" w:hAnsi="Times New Roman" w:cs="Times New Roman"/>
+          <w:sz w:val="24"/>
+          <w:szCs w:val="24"/>
+          <w:lang w:eastAsia="es-ES"/>
+        </w:rPr>
+      </w:pPr>
+    </w:p>
+    <w:p>
+      <w:pPr>
+        <w:suppressAutoHyphens w:val="0"/>
+        <w:spacing w:before="100" w:beforeAutospacing="1" w:after="100" w:afterAutospacing="1" w:line="240" w:lineRule="auto"/>
+        <w:rPr>
+          <w:rFonts w:ascii="Times New Roman" w:eastAsia="Times New Roman" w:hAnsi="Times New Roman" w:cs="Times New Roman"/>
+          <w:sz w:val="24"/>
+          <w:szCs w:val="24"/>
+          <w:lang w:eastAsia="es-ES"/>
+        </w:rPr>
+      </w:pPr>
+      <w:proofErr w:type="spellStart"/>
+      <w:r>
+        <w:rPr>
+          <w:b/>
+          <w:i/>
+        </w:rPr>
+        <w:t>ifconfig</w:t>
+      </w:r>
+      <w:proofErr w:type="spellEnd"/>
+      <w:r>
+        <w:rPr>
+          <w:rFonts w:ascii="Times New Roman" w:eastAsia="Times New Roman" w:hAnsi="Times New Roman" w:cs="Times New Roman"/>
+          <w:i/>
+          <w:iCs/>
+          <w:sz w:val="24"/>
+          <w:szCs w:val="24"/>
+          <w:lang w:eastAsia="es-ES"/>
+        </w:rPr>
+        <w:t xml:space="preserve"> </w:t>
+      </w:r>
+      <w:r>
+        <w:rPr>
+          <w:rFonts w:ascii="Times New Roman" w:eastAsia="Times New Roman" w:hAnsi="Times New Roman" w:cs="Times New Roman"/>
+          <w:sz w:val="24"/>
+          <w:szCs w:val="24"/>
+          <w:lang w:eastAsia="es-ES"/>
+        </w:rPr>
+        <w:t>(para comprobar la dirección IP de nuestro sistema Ubuntu).</w:t>
+      </w:r>
+    </w:p>
+    <w:p>
+      <w:pPr>
+        <w:suppressAutoHyphens w:val="0"/>
+        <w:spacing w:before="100" w:beforeAutospacing="1" w:after="100" w:afterAutospacing="1" w:line="240" w:lineRule="auto"/>
+        <w:rPr>
+          <w:rFonts w:ascii="Times New Roman" w:eastAsia="Times New Roman" w:hAnsi="Times New Roman" w:cs="Times New Roman"/>
+          <w:sz w:val="24"/>
+          <w:szCs w:val="24"/>
+          <w:lang w:eastAsia="es-ES"/>
+        </w:rPr>
+      </w:pPr>
+    </w:p>
+    <w:p>
+      <w:pPr>
+        <w:suppressAutoHyphens w:val="0"/>
+        <w:spacing w:before="100" w:beforeAutospacing="1" w:after="100" w:afterAutospacing="1" w:line="240" w:lineRule="auto"/>
+        <w:rPr>
+          <w:rFonts w:ascii="Times New Roman" w:eastAsia="Times New Roman" w:hAnsi="Times New Roman" w:cs="Times New Roman"/>
+          <w:sz w:val="24"/>
+          <w:szCs w:val="24"/>
+          <w:lang w:eastAsia="es-ES"/>
+        </w:rPr>
+      </w:pPr>
+      <w:r>
+        <w:rPr>
+          <w:rFonts w:ascii="Times New Roman" w:eastAsia="Times New Roman" w:hAnsi="Times New Roman" w:cs="Times New Roman"/>
+          <w:noProof/>
+          <w:sz w:val="24"/>
+          <w:szCs w:val="24"/>
+          <w:lang w:eastAsia="es-ES"/>
+        </w:rPr>
+        <w:drawing>
+          <wp:inline distT="0" distB="0" distL="0" distR="0" wp14:anchorId="07B09C36" wp14:editId="06AD6F84">
+            <wp:extent cx="6645910" cy="3405505"/>
+            <wp:effectExtent l="0" t="0" r="2540" b="4445"/>
+            <wp:docPr id="12" name="Imagen 12"/>
+            <wp:cNvGraphicFramePr>
+              <a:graphicFrameLocks xmlns:a="http://schemas.openxmlformats.org/drawingml/2006/main" noChangeAspect="1"/>
+            </wp:cNvGraphicFramePr>
+            <a:graphic xmlns:a="http://schemas.openxmlformats.org/drawingml/2006/main">
+              <a:graphicData uri="http://schemas.openxmlformats.org/drawingml/2006/picture">
+                <pic:pic xmlns:pic="http://schemas.openxmlformats.org/drawingml/2006/picture">
+                  <pic:nvPicPr>
+                    <pic:cNvPr id="12" name="Captura de pantalla 2021-05-23 134555.png"/>
+                    <pic:cNvPicPr/>
+                  </pic:nvPicPr>
+                  <pic:blipFill>
+                    <a:blip r:embed="rId28">
+                      <a:extLst>
+                        <a:ext uri="{28A0092B-C50C-407E-A947-70E740481C1C}">
+                          <a14:useLocalDpi xmlns:a14="http://schemas.microsoft.com/office/drawing/2010/main" val="0"/>
+                        </a:ext>
+                      </a:extLst>
+                    </a:blip>
+                    <a:stretch>
+                      <a:fillRect/>
+                    </a:stretch>
+                  </pic:blipFill>
+                  <pic:spPr>
+                    <a:xfrm>
+                      <a:off x="0" y="0"/>
+                      <a:ext cx="6645910" cy="3405505"/>
+                    </a:xfrm>
+                    <a:prstGeom prst="rect">
+                      <a:avLst/>
+                    </a:prstGeom>
+                  </pic:spPr>
+                </pic:pic>
+              </a:graphicData>
+            </a:graphic>
+          </wp:inline>
+        </w:drawing>
+      </w:r>
+    </w:p>
+    <w:p>
+      <w:pPr>
+        <w:suppressAutoHyphens w:val="0"/>
+        <w:spacing w:before="100" w:beforeAutospacing="1" w:after="100" w:afterAutospacing="1" w:line="240" w:lineRule="auto"/>
+        <w:rPr>
+          <w:rFonts w:ascii="Times New Roman" w:eastAsia="Times New Roman" w:hAnsi="Times New Roman" w:cs="Times New Roman"/>
+          <w:i/>
+          <w:iCs/>
+          <w:sz w:val="24"/>
+          <w:szCs w:val="24"/>
+          <w:lang w:eastAsia="es-ES"/>
+        </w:rPr>
+      </w:pPr>
+    </w:p>
+    <w:p>
+      <w:pPr>
+        <w:suppressAutoHyphens w:val="0"/>
+        <w:spacing w:before="100" w:beforeAutospacing="1" w:after="100" w:afterAutospacing="1" w:line="240" w:lineRule="auto"/>
+        <w:rPr>
+          <w:rFonts w:ascii="Times New Roman" w:eastAsia="Times New Roman" w:hAnsi="Times New Roman" w:cs="Times New Roman"/>
+          <w:i/>
+          <w:iCs/>
+          <w:sz w:val="24"/>
+          <w:szCs w:val="24"/>
+          <w:lang w:eastAsia="es-ES"/>
+        </w:rPr>
+      </w:pPr>
+    </w:p>
+    <w:p>
+      <w:pPr>
+        <w:suppressAutoHyphens w:val="0"/>
+        <w:spacing w:before="100" w:beforeAutospacing="1" w:after="100" w:afterAutospacing="1" w:line="240" w:lineRule="auto"/>
+        <w:rPr>
+          <w:rFonts w:ascii="Times New Roman" w:eastAsia="Times New Roman" w:hAnsi="Times New Roman" w:cs="Times New Roman"/>
+          <w:i/>
+          <w:iCs/>
+          <w:sz w:val="24"/>
+          <w:szCs w:val="24"/>
+          <w:lang w:eastAsia="es-ES"/>
+        </w:rPr>
+      </w:pPr>
+    </w:p>
+    <w:p>
+      <w:pPr>
+        <w:suppressAutoHyphens w:val="0"/>
+        <w:spacing w:before="100" w:beforeAutospacing="1" w:after="100" w:afterAutospacing="1" w:line="240" w:lineRule="auto"/>
+        <w:rPr>
+          <w:rFonts w:ascii="Times New Roman" w:eastAsia="Times New Roman" w:hAnsi="Times New Roman" w:cs="Times New Roman"/>
+          <w:sz w:val="24"/>
+          <w:szCs w:val="24"/>
+          <w:lang w:eastAsia="es-ES"/>
+        </w:rPr>
+      </w:pPr>
+      <w:proofErr w:type="spellStart"/>
+      <w:r>
+        <w:rPr>
+          <w:b/>
+          <w:i/>
+        </w:rPr>
+        <w:lastRenderedPageBreak/>
+        <w:t>netstat</w:t>
+      </w:r>
+      <w:proofErr w:type="spellEnd"/>
+      <w:r>
+        <w:rPr>
+          <w:b/>
+          <w:i/>
+        </w:rPr>
+        <w:t xml:space="preserve"> –a | grep </w:t>
+      </w:r>
+      <w:proofErr w:type="spellStart"/>
+      <w:r>
+        <w:rPr>
+          <w:b/>
+          <w:i/>
+        </w:rPr>
+        <w:t>ssh</w:t>
+      </w:r>
+      <w:proofErr w:type="spellEnd"/>
+      <w:r>
+        <w:rPr>
+          <w:rFonts w:ascii="Times New Roman" w:eastAsia="Times New Roman" w:hAnsi="Times New Roman" w:cs="Times New Roman"/>
+          <w:sz w:val="24"/>
+          <w:szCs w:val="24"/>
+          <w:lang w:eastAsia="es-ES"/>
+        </w:rPr>
+        <w:t xml:space="preserve"> (comprobamos que SSH está activo y escuchando).</w:t>
+      </w:r>
+    </w:p>
+    <w:p>
+      <w:pPr>
+        <w:suppressAutoHyphens w:val="0"/>
+        <w:spacing w:before="100" w:beforeAutospacing="1" w:after="100" w:afterAutospacing="1" w:line="240" w:lineRule="auto"/>
+        <w:rPr>
+          <w:rFonts w:ascii="Times New Roman" w:eastAsia="Times New Roman" w:hAnsi="Times New Roman" w:cs="Times New Roman"/>
+          <w:sz w:val="24"/>
+          <w:szCs w:val="24"/>
+          <w:lang w:eastAsia="es-ES"/>
+        </w:rPr>
+      </w:pPr>
+      <w:r>
+        <w:rPr>
+          <w:rFonts w:ascii="Times New Roman" w:eastAsia="Times New Roman" w:hAnsi="Times New Roman" w:cs="Times New Roman"/>
+          <w:noProof/>
+          <w:sz w:val="24"/>
+          <w:szCs w:val="24"/>
+          <w:lang w:eastAsia="es-ES"/>
+        </w:rPr>
+        <w:drawing>
+          <wp:inline distT="0" distB="0" distL="0" distR="0" wp14:anchorId="10BE8A2D" wp14:editId="384C2523">
+            <wp:extent cx="6645910" cy="1811655"/>
+            <wp:effectExtent l="0" t="0" r="2540" b="0"/>
+            <wp:docPr id="13" name="Imagen 13"/>
+            <wp:cNvGraphicFramePr>
+              <a:graphicFrameLocks xmlns:a="http://schemas.openxmlformats.org/drawingml/2006/main" noChangeAspect="1"/>
+            </wp:cNvGraphicFramePr>
+            <a:graphic xmlns:a="http://schemas.openxmlformats.org/drawingml/2006/main">
+              <a:graphicData uri="http://schemas.openxmlformats.org/drawingml/2006/picture">
+                <pic:pic xmlns:pic="http://schemas.openxmlformats.org/drawingml/2006/picture">
+                  <pic:nvPicPr>
+                    <pic:cNvPr id="13" name="Captura de pantalla 2021-05-23 135012.png"/>
+                    <pic:cNvPicPr/>
+                  </pic:nvPicPr>
+                  <pic:blipFill>
+                    <a:blip r:embed="rId29">
+                      <a:extLst>
+                        <a:ext uri="{28A0092B-C50C-407E-A947-70E740481C1C}">
+                          <a14:useLocalDpi xmlns:a14="http://schemas.microsoft.com/office/drawing/2010/main" val="0"/>
+                        </a:ext>
+                      </a:extLst>
+                    </a:blip>
+                    <a:stretch>
+                      <a:fillRect/>
+                    </a:stretch>
+                  </pic:blipFill>
+                  <pic:spPr>
+                    <a:xfrm>
+                      <a:off x="0" y="0"/>
+                      <a:ext cx="6645910" cy="1811655"/>
+                    </a:xfrm>
+                    <a:prstGeom prst="rect">
+                      <a:avLst/>
+                    </a:prstGeom>
+                  </pic:spPr>
+                </pic:pic>
+              </a:graphicData>
+            </a:graphic>
+          </wp:inline>
+        </w:drawing>
+      </w:r>
+    </w:p>
+    <w:p/>
+    <w:p>
+      <w:pPr>
+        <w:pStyle w:val="Ttulo3"/>
+        <w:rPr>
+          <w:rFonts w:asciiTheme="minorHAnsi" w:eastAsiaTheme="minorHAnsi" w:hAnsiTheme="minorHAnsi" w:cstheme="minorBidi"/>
+          <w:color w:val="auto"/>
+          <w:sz w:val="22"/>
+          <w:szCs w:val="22"/>
+        </w:rPr>
+      </w:pPr>
+      <w:r>
+        <w:rPr>
+          <w:rFonts w:asciiTheme="minorHAnsi" w:eastAsiaTheme="minorHAnsi" w:hAnsiTheme="minorHAnsi" w:cstheme="minorBidi"/>
+          <w:color w:val="auto"/>
+          <w:sz w:val="22"/>
+          <w:szCs w:val="22"/>
+        </w:rPr>
+        <w:t>Ahora en nuestro sistema anfitrión Windows:</w:t>
+      </w:r>
+    </w:p>
+    <w:p/>
+    <w:p>
+      <w:r>
+        <w:t>Descargamos</w:t>
+      </w:r>
+      <w:r>
+        <w:t xml:space="preserve"> la aplicación “</w:t>
+      </w:r>
+      <w:r>
+        <w:rPr>
+          <w:rStyle w:val="Textoennegrita"/>
+        </w:rPr>
+        <w:t>putty.exe</w:t>
+      </w:r>
+      <w:r>
+        <w:t xml:space="preserve">” desde </w:t>
+      </w:r>
+      <w:hyperlink r:id="rId30" w:tgtFrame="_blank" w:history="1">
+        <w:r>
+          <w:rPr>
+            <w:rStyle w:val="Hipervnculo"/>
+          </w:rPr>
+          <w:t>https://www.putty.org/</w:t>
+        </w:r>
+      </w:hyperlink>
+      <w:r>
+        <w:t xml:space="preserve"> </w:t>
+      </w:r>
+    </w:p>
+    <w:p/>
+    <w:p>
+      <w:pPr>
+        <w:jc w:val="center"/>
+      </w:pPr>
+      <w:r>
+        <w:rPr>
+          <w:noProof/>
+          <w:lang w:eastAsia="es-ES"/>
+        </w:rPr>
+        <w:drawing>
+          <wp:inline distT="0" distB="0" distL="0" distR="0" wp14:anchorId="65FD87D3" wp14:editId="7C510880">
+            <wp:extent cx="3886200" cy="3034863"/>
+            <wp:effectExtent l="0" t="0" r="0" b="0"/>
+            <wp:docPr id="14" name="Imagen 14"/>
+            <wp:cNvGraphicFramePr>
+              <a:graphicFrameLocks xmlns:a="http://schemas.openxmlformats.org/drawingml/2006/main" noChangeAspect="1"/>
+            </wp:cNvGraphicFramePr>
+            <a:graphic xmlns:a="http://schemas.openxmlformats.org/drawingml/2006/main">
+              <a:graphicData uri="http://schemas.openxmlformats.org/drawingml/2006/picture">
+                <pic:pic xmlns:pic="http://schemas.openxmlformats.org/drawingml/2006/picture">
+                  <pic:nvPicPr>
+                    <pic:cNvPr id="14" name="Captura de pantalla 2021-05-23 135757.png"/>
+                    <pic:cNvPicPr/>
+                  </pic:nvPicPr>
+                  <pic:blipFill>
+                    <a:blip r:embed="rId31">
+                      <a:extLst>
+                        <a:ext uri="{28A0092B-C50C-407E-A947-70E740481C1C}">
+                          <a14:useLocalDpi xmlns:a14="http://schemas.microsoft.com/office/drawing/2010/main" val="0"/>
+                        </a:ext>
+                      </a:extLst>
+                    </a:blip>
+                    <a:stretch>
+                      <a:fillRect/>
+                    </a:stretch>
+                  </pic:blipFill>
+                  <pic:spPr>
+                    <a:xfrm>
+                      <a:off x="0" y="0"/>
+                      <a:ext cx="3890924" cy="3038552"/>
+                    </a:xfrm>
+                    <a:prstGeom prst="rect">
+                      <a:avLst/>
+                    </a:prstGeom>
+                  </pic:spPr>
+                </pic:pic>
+              </a:graphicData>
+            </a:graphic>
+          </wp:inline>
+        </w:drawing>
+      </w:r>
+    </w:p>
+    <w:p/>
+    <w:p>
+      <w:pPr>
+        <w:suppressAutoHyphens w:val="0"/>
+        <w:spacing w:before="100" w:beforeAutospacing="1" w:after="100" w:afterAutospacing="1" w:line="240" w:lineRule="auto"/>
+        <w:jc w:val="both"/>
+      </w:pPr>
+    </w:p>
+    <w:p>
+      <w:pPr>
+        <w:suppressAutoHyphens w:val="0"/>
+        <w:spacing w:before="100" w:beforeAutospacing="1" w:after="100" w:afterAutospacing="1" w:line="240" w:lineRule="auto"/>
+        <w:jc w:val="both"/>
+      </w:pPr>
+    </w:p>
+    <w:p>
+      <w:pPr>
+        <w:suppressAutoHyphens w:val="0"/>
+        <w:spacing w:before="100" w:beforeAutospacing="1" w:after="100" w:afterAutospacing="1" w:line="240" w:lineRule="auto"/>
+        <w:jc w:val="both"/>
+      </w:pPr>
+    </w:p>
+    <w:p>
+      <w:pPr>
+        <w:suppressAutoHyphens w:val="0"/>
+        <w:spacing w:before="100" w:beforeAutospacing="1" w:after="100" w:afterAutospacing="1" w:line="240" w:lineRule="auto"/>
+        <w:jc w:val="both"/>
+      </w:pPr>
+    </w:p>
+    <w:p>
+      <w:pPr>
+        <w:suppressAutoHyphens w:val="0"/>
+        <w:spacing w:before="100" w:beforeAutospacing="1" w:after="100" w:afterAutospacing="1" w:line="240" w:lineRule="auto"/>
+        <w:jc w:val="both"/>
+      </w:pPr>
+    </w:p>
+    <w:p>
+      <w:pPr>
+        <w:suppressAutoHyphens w:val="0"/>
+        <w:spacing w:before="100" w:beforeAutospacing="1" w:after="100" w:afterAutospacing="1" w:line="240" w:lineRule="auto"/>
+        <w:jc w:val="both"/>
+      </w:pPr>
+    </w:p>
+    <w:p>
+      <w:pPr>
+        <w:suppressAutoHyphens w:val="0"/>
+        <w:spacing w:before="100" w:beforeAutospacing="1" w:after="100" w:afterAutospacing="1" w:line="240" w:lineRule="auto"/>
+        <w:jc w:val="both"/>
+      </w:pPr>
+      <w:r>
+        <w:lastRenderedPageBreak/>
+        <w:t>Ejecutamos</w:t>
+      </w:r>
+      <w:r>
+        <w:t xml:space="preserve"> </w:t>
+      </w:r>
+      <w:r>
+        <w:rPr>
+          <w:rStyle w:val="Textoennegrita"/>
+        </w:rPr>
+        <w:t>putty.exe</w:t>
+      </w:r>
+      <w:r>
+        <w:t xml:space="preserve"> y ponemos</w:t>
+      </w:r>
+      <w:r>
+        <w:t xml:space="preserve"> la dirección IP de la máquina virtual Ubuntu. Hacer clic sobre "Open" para establecer la conexión.</w:t>
+      </w:r>
+    </w:p>
+    <w:p>
+      <w:pPr>
+        <w:suppressAutoHyphens w:val="0"/>
+        <w:spacing w:before="100" w:beforeAutospacing="1" w:after="100" w:afterAutospacing="1" w:line="240" w:lineRule="auto"/>
+        <w:jc w:val="center"/>
+      </w:pPr>
+      <w:r>
+        <w:rPr>
+          <w:noProof/>
+          <w:lang w:eastAsia="es-ES"/>
+        </w:rPr>
+        <w:drawing>
+          <wp:inline distT="0" distB="0" distL="0" distR="0" wp14:anchorId="33E37FFB" wp14:editId="6DA82743">
+            <wp:extent cx="4286848" cy="4629796"/>
+            <wp:effectExtent l="0" t="0" r="0" b="0"/>
+            <wp:docPr id="15" name="Imagen 15"/>
+            <wp:cNvGraphicFramePr>
+              <a:graphicFrameLocks xmlns:a="http://schemas.openxmlformats.org/drawingml/2006/main" noChangeAspect="1"/>
+            </wp:cNvGraphicFramePr>
+            <a:graphic xmlns:a="http://schemas.openxmlformats.org/drawingml/2006/main">
+              <a:graphicData uri="http://schemas.openxmlformats.org/drawingml/2006/picture">
+                <pic:pic xmlns:pic="http://schemas.openxmlformats.org/drawingml/2006/picture">
+                  <pic:nvPicPr>
+                    <pic:cNvPr id="15" name="Captura de pantalla 2021-05-23 140000.png"/>
+                    <pic:cNvPicPr/>
+                  </pic:nvPicPr>
+                  <pic:blipFill>
+                    <a:blip r:embed="rId32">
+                      <a:extLst>
+                        <a:ext uri="{28A0092B-C50C-407E-A947-70E740481C1C}">
+                          <a14:useLocalDpi xmlns:a14="http://schemas.microsoft.com/office/drawing/2010/main" val="0"/>
+                        </a:ext>
+                      </a:extLst>
+                    </a:blip>
+                    <a:stretch>
+                      <a:fillRect/>
+                    </a:stretch>
+                  </pic:blipFill>
+                  <pic:spPr>
+                    <a:xfrm>
+                      <a:off x="0" y="0"/>
+                      <a:ext cx="4286848" cy="4629796"/>
+                    </a:xfrm>
+                    <a:prstGeom prst="rect">
+                      <a:avLst/>
+                    </a:prstGeom>
+                  </pic:spPr>
+                </pic:pic>
+              </a:graphicData>
+            </a:graphic>
+          </wp:inline>
+        </w:drawing>
+      </w:r>
+    </w:p>
+    <w:p>
+      <w:pPr>
+        <w:suppressAutoHyphens w:val="0"/>
+        <w:spacing w:before="100" w:beforeAutospacing="1" w:after="100" w:afterAutospacing="1" w:line="240" w:lineRule="auto"/>
+      </w:pPr>
+      <w:r>
+        <w:t>En la ventana que aparecerá, introducir usuario y clave de Ubuntu, y luego podemos probar comandos de Linux</w:t>
+      </w:r>
+      <w:r>
+        <w:t>:</w:t>
+      </w:r>
+    </w:p>
+    <w:p>
+      <w:pPr>
+        <w:suppressAutoHyphens w:val="0"/>
+        <w:spacing w:before="100" w:beforeAutospacing="1" w:after="100" w:afterAutospacing="1" w:line="240" w:lineRule="auto"/>
+        <w:jc w:val="center"/>
+      </w:pPr>
+      <w:r>
+        <w:rPr>
+          <w:noProof/>
+          <w:lang w:eastAsia="es-ES"/>
+        </w:rPr>
+        <w:drawing>
+          <wp:inline distT="0" distB="0" distL="0" distR="0" wp14:anchorId="42B6317D" wp14:editId="045A2C1B">
+            <wp:extent cx="5651227" cy="3581400"/>
+            <wp:effectExtent l="0" t="0" r="6985" b="0"/>
+            <wp:docPr id="16" name="Imagen 16"/>
+            <wp:cNvGraphicFramePr>
+              <a:graphicFrameLocks xmlns:a="http://schemas.openxmlformats.org/drawingml/2006/main" noChangeAspect="1"/>
+            </wp:cNvGraphicFramePr>
+            <a:graphic xmlns:a="http://schemas.openxmlformats.org/drawingml/2006/main">
+              <a:graphicData uri="http://schemas.openxmlformats.org/drawingml/2006/picture">
+                <pic:pic xmlns:pic="http://schemas.openxmlformats.org/drawingml/2006/picture">
+                  <pic:nvPicPr>
+                    <pic:cNvPr id="16" name="Captura de pantalla 2021-05-23 141102.png"/>
+                    <pic:cNvPicPr/>
+                  </pic:nvPicPr>
+                  <pic:blipFill>
+                    <a:blip r:embed="rId33">
+                      <a:extLst>
+                        <a:ext uri="{28A0092B-C50C-407E-A947-70E740481C1C}">
+                          <a14:useLocalDpi xmlns:a14="http://schemas.microsoft.com/office/drawing/2010/main" val="0"/>
+                        </a:ext>
+                      </a:extLst>
+                    </a:blip>
+                    <a:stretch>
+                      <a:fillRect/>
+                    </a:stretch>
+                  </pic:blipFill>
+                  <pic:spPr>
+                    <a:xfrm>
+                      <a:off x="0" y="0"/>
+                      <a:ext cx="5653226" cy="3582667"/>
+                    </a:xfrm>
+                    <a:prstGeom prst="rect">
+                      <a:avLst/>
+                    </a:prstGeom>
+                  </pic:spPr>
+                </pic:pic>
+              </a:graphicData>
+            </a:graphic>
+          </wp:inline>
+        </w:drawing>
+      </w:r>
+    </w:p>
+    <w:p>
+      <w:pPr>
+        <w:suppressAutoHyphens w:val="0"/>
+        <w:spacing w:before="100" w:beforeAutospacing="1" w:after="100" w:afterAutospacing="1" w:line="240" w:lineRule="auto"/>
+      </w:pPr>
+      <w:r>
+        <w:lastRenderedPageBreak/>
+        <w:t>Probamos algún comando de Linux:</w:t>
+      </w:r>
+    </w:p>
+    <w:p>
+      <w:pPr>
+        <w:suppressAutoHyphens w:val="0"/>
+        <w:spacing w:before="100" w:beforeAutospacing="1" w:after="100" w:afterAutospacing="1" w:line="240" w:lineRule="auto"/>
+      </w:pPr>
+      <w:r>
+        <w:rPr>
+          <w:noProof/>
+          <w:lang w:eastAsia="es-ES"/>
+        </w:rPr>
+        <w:drawing>
+          <wp:inline distT="0" distB="0" distL="0" distR="0" wp14:anchorId="27F70E74" wp14:editId="3219E75E">
+            <wp:extent cx="6296904" cy="3162741"/>
+            <wp:effectExtent l="0" t="0" r="8890" b="0"/>
+            <wp:docPr id="17" name="Imagen 17"/>
+            <wp:cNvGraphicFramePr>
+              <a:graphicFrameLocks xmlns:a="http://schemas.openxmlformats.org/drawingml/2006/main" noChangeAspect="1"/>
+            </wp:cNvGraphicFramePr>
+            <a:graphic xmlns:a="http://schemas.openxmlformats.org/drawingml/2006/main">
+              <a:graphicData uri="http://schemas.openxmlformats.org/drawingml/2006/picture">
+                <pic:pic xmlns:pic="http://schemas.openxmlformats.org/drawingml/2006/picture">
+                  <pic:nvPicPr>
+                    <pic:cNvPr id="17" name="Captura de pantalla 2021-05-23 141230.png"/>
+                    <pic:cNvPicPr/>
+                  </pic:nvPicPr>
+                  <pic:blipFill>
+                    <a:blip r:embed="rId34">
+                      <a:extLst>
+                        <a:ext uri="{28A0092B-C50C-407E-A947-70E740481C1C}">
+                          <a14:useLocalDpi xmlns:a14="http://schemas.microsoft.com/office/drawing/2010/main" val="0"/>
+                        </a:ext>
+                      </a:extLst>
+                    </a:blip>
+                    <a:stretch>
+                      <a:fillRect/>
+                    </a:stretch>
+                  </pic:blipFill>
+                  <pic:spPr>
+                    <a:xfrm>
+                      <a:off x="0" y="0"/>
+                      <a:ext cx="6296904" cy="3162741"/>
+                    </a:xfrm>
+                    <a:prstGeom prst="rect">
+                      <a:avLst/>
+                    </a:prstGeom>
+                  </pic:spPr>
+                </pic:pic>
+              </a:graphicData>
+            </a:graphic>
+          </wp:inline>
+        </w:drawing>
+      </w:r>
+    </w:p>
+    <w:p>
+      <w:pPr>
+        <w:pStyle w:val="Ttulo3"/>
+        <w:rPr>
+          <w:rFonts w:asciiTheme="minorHAnsi" w:eastAsiaTheme="minorHAnsi" w:hAnsiTheme="minorHAnsi" w:cstheme="minorBidi"/>
+          <w:color w:val="auto"/>
+          <w:sz w:val="22"/>
+          <w:szCs w:val="22"/>
+        </w:rPr>
+      </w:pPr>
+      <w:r>
+        <w:rPr>
+          <w:rFonts w:asciiTheme="minorHAnsi" w:eastAsiaTheme="minorHAnsi" w:hAnsiTheme="minorHAnsi" w:cstheme="minorBidi"/>
+          <w:color w:val="auto"/>
+          <w:sz w:val="22"/>
+          <w:szCs w:val="22"/>
+        </w:rPr>
+        <w:t xml:space="preserve">Podemos </w:t>
+      </w:r>
+      <w:proofErr w:type="gramStart"/>
+      <w:r>
+        <w:rPr>
+          <w:rFonts w:asciiTheme="minorHAnsi" w:eastAsiaTheme="minorHAnsi" w:hAnsiTheme="minorHAnsi" w:cstheme="minorBidi"/>
+          <w:color w:val="auto"/>
+          <w:sz w:val="22"/>
+          <w:szCs w:val="22"/>
+        </w:rPr>
+        <w:t>visualizar  la</w:t>
+      </w:r>
+      <w:proofErr w:type="gramEnd"/>
+      <w:r>
+        <w:rPr>
+          <w:rFonts w:asciiTheme="minorHAnsi" w:eastAsiaTheme="minorHAnsi" w:hAnsiTheme="minorHAnsi" w:cstheme="minorBidi"/>
+          <w:color w:val="auto"/>
+          <w:sz w:val="22"/>
+          <w:szCs w:val="22"/>
+        </w:rPr>
+        <w:t xml:space="preserve"> sesión SSH en Ubuntu:</w:t>
+      </w:r>
+    </w:p>
+    <w:p>
+      <w:pPr>
+        <w:rPr>
+          <w:rStyle w:val="nfasis"/>
+        </w:rPr>
+      </w:pPr>
+      <w:r>
+        <w:t>Insertamos</w:t>
+      </w:r>
+      <w:r>
+        <w:t xml:space="preserve"> el comando </w:t>
+      </w:r>
+      <w:proofErr w:type="spellStart"/>
+      <w:r>
+        <w:rPr>
+          <w:rStyle w:val="nfasis"/>
+          <w:b/>
+        </w:rPr>
+        <w:t>netstat</w:t>
+      </w:r>
+      <w:proofErr w:type="spellEnd"/>
+      <w:r>
+        <w:rPr>
+          <w:rStyle w:val="nfasis"/>
+          <w:b/>
+        </w:rPr>
+        <w:t xml:space="preserve"> –a | grep </w:t>
+      </w:r>
+      <w:proofErr w:type="spellStart"/>
+      <w:proofErr w:type="gramStart"/>
+      <w:r>
+        <w:rPr>
+          <w:rStyle w:val="nfasis"/>
+          <w:b/>
+        </w:rPr>
+        <w:t>ssh</w:t>
+      </w:r>
+      <w:proofErr w:type="spellEnd"/>
+      <w:r>
+        <w:rPr>
+          <w:rStyle w:val="nfasis"/>
+        </w:rPr>
+        <w:t xml:space="preserve"> :</w:t>
+      </w:r>
+      <w:proofErr w:type="gramEnd"/>
+    </w:p>
+    <w:p>
+      <w:pPr>
+        <w:rPr>
+          <w:rStyle w:val="nfasis"/>
+        </w:rPr>
+      </w:pPr>
+    </w:p>
+    <w:p>
+      <w:r>
+        <w:rPr>
+          <w:noProof/>
+          <w:lang w:eastAsia="es-ES"/>
+        </w:rPr>
+        <w:drawing>
+          <wp:inline distT="0" distB="0" distL="0" distR="0" wp14:anchorId="366CB0C2" wp14:editId="547F8071">
+            <wp:extent cx="6645910" cy="1127760"/>
+            <wp:effectExtent l="0" t="0" r="2540" b="0"/>
+            <wp:docPr id="18" name="Imagen 18"/>
+            <wp:cNvGraphicFramePr>
+              <a:graphicFrameLocks xmlns:a="http://schemas.openxmlformats.org/drawingml/2006/main" noChangeAspect="1"/>
+            </wp:cNvGraphicFramePr>
+            <a:graphic xmlns:a="http://schemas.openxmlformats.org/drawingml/2006/main">
+              <a:graphicData uri="http://schemas.openxmlformats.org/drawingml/2006/picture">
+                <pic:pic xmlns:pic="http://schemas.openxmlformats.org/drawingml/2006/picture">
+                  <pic:nvPicPr>
+                    <pic:cNvPr id="18" name="Captura de pantalla 2021-05-23 141455.png"/>
+                    <pic:cNvPicPr/>
+                  </pic:nvPicPr>
+                  <pic:blipFill>
+                    <a:blip r:embed="rId35">
+                      <a:extLst>
+                        <a:ext uri="{28A0092B-C50C-407E-A947-70E740481C1C}">
+                          <a14:useLocalDpi xmlns:a14="http://schemas.microsoft.com/office/drawing/2010/main" val="0"/>
+                        </a:ext>
+                      </a:extLst>
+                    </a:blip>
+                    <a:stretch>
+                      <a:fillRect/>
+                    </a:stretch>
+                  </pic:blipFill>
+                  <pic:spPr>
+                    <a:xfrm>
+                      <a:off x="0" y="0"/>
+                      <a:ext cx="6645910" cy="1127760"/>
+                    </a:xfrm>
+                    <a:prstGeom prst="rect">
+                      <a:avLst/>
+                    </a:prstGeom>
+                  </pic:spPr>
+                </pic:pic>
+              </a:graphicData>
+            </a:graphic>
+          </wp:inline>
+        </w:drawing>
+      </w:r>
+    </w:p>
+    <w:p>
+      <w:r>
+        <w:t xml:space="preserve">Hacemos </w:t>
+      </w:r>
+      <w:proofErr w:type="spellStart"/>
+      <w:r>
+        <w:t>logout</w:t>
+      </w:r>
+      <w:proofErr w:type="spellEnd"/>
+      <w:r>
+        <w:t xml:space="preserve"> en la conexión de </w:t>
+      </w:r>
+      <w:r>
+        <w:t xml:space="preserve">SSH de </w:t>
+      </w:r>
+      <w:proofErr w:type="spellStart"/>
+      <w:r>
+        <w:t>putty</w:t>
+      </w:r>
+      <w:proofErr w:type="spellEnd"/>
+      <w:r>
+        <w:t xml:space="preserve"> y de esta forma ya solo se quedaría en </w:t>
+      </w:r>
+      <w:proofErr w:type="gramStart"/>
+      <w:r>
+        <w:t>escucha</w:t>
+      </w:r>
+      <w:proofErr w:type="gramEnd"/>
+      <w:r>
+        <w:t xml:space="preserve"> pero se cerraría la conexión.</w:t>
+      </w:r>
+    </w:p>
+    <w:p>
+      <w:pPr>
+        <w:rPr>
+          <w:rStyle w:val="nfasis"/>
+        </w:rPr>
+      </w:pPr>
+    </w:p>
+    <w:p/>
+    <w:p>
+      <w:pPr>
+        <w:suppressAutoHyphens w:val="0"/>
+        <w:spacing w:before="100" w:beforeAutospacing="1" w:after="100" w:afterAutospacing="1" w:line="240" w:lineRule="auto"/>
+      </w:pPr>
+    </w:p>
+    <w:p>
+      <w:pPr>
+        <w:suppressAutoHyphens w:val="0"/>
+        <w:spacing w:before="100" w:beforeAutospacing="1" w:after="100" w:afterAutospacing="1" w:line="240" w:lineRule="auto"/>
+        <w:jc w:val="both"/>
+        <w:rPr>
+          <w:rFonts w:ascii="Times New Roman" w:eastAsia="Times New Roman" w:hAnsi="Times New Roman" w:cs="Times New Roman"/>
+          <w:sz w:val="24"/>
+          <w:szCs w:val="24"/>
+          <w:lang w:eastAsia="es-ES"/>
+        </w:rPr>
+      </w:pPr>
+    </w:p>
+    <w:p>
+      <w:pPr>
         <w:rPr>
           <w:rFonts w:eastAsiaTheme="minorEastAsia"/>
           <w:b/>
@@ -7352,7 +8688,10 @@
           <w:u w:val="single"/>
         </w:rPr>
       </w:pPr>
-      <w:r>
+    </w:p>
+    <w:p>
+      <w:pPr>
+        <w:jc w:val="center"/>
         <w:rPr>
           <w:rFonts w:eastAsiaTheme="minorEastAsia"/>
           <w:b/>
@@ -7362,6 +8701,75 @@
           <w:szCs w:val="24"/>
           <w:u w:val="single"/>
         </w:rPr>
+      </w:pPr>
+    </w:p>
+    <w:p>
+      <w:pPr>
+        <w:jc w:val="center"/>
+        <w:rPr>
+          <w:rFonts w:eastAsiaTheme="minorEastAsia"/>
+          <w:b/>
+          <w:bCs/>
+          <w:color w:val="22262B"/>
+          <w:sz w:val="24"/>
+          <w:szCs w:val="24"/>
+          <w:u w:val="single"/>
+        </w:rPr>
+      </w:pPr>
+    </w:p>
+    <w:p>
+      <w:pPr>
+        <w:rPr>
+          <w:rFonts w:eastAsiaTheme="minorEastAsia"/>
+          <w:b/>
+          <w:bCs/>
+          <w:color w:val="22262B"/>
+          <w:sz w:val="24"/>
+          <w:szCs w:val="24"/>
+          <w:u w:val="single"/>
+        </w:rPr>
+      </w:pPr>
+    </w:p>
+    <w:p>
+      <w:pPr>
+        <w:jc w:val="center"/>
+        <w:rPr>
+          <w:rFonts w:eastAsiaTheme="minorEastAsia"/>
+          <w:b/>
+          <w:bCs/>
+          <w:color w:val="22262B"/>
+          <w:sz w:val="24"/>
+          <w:szCs w:val="24"/>
+          <w:u w:val="single"/>
+        </w:rPr>
+      </w:pPr>
+    </w:p>
+    <w:p>
+      <w:pPr>
+        <w:jc w:val="center"/>
+        <w:rPr>
+          <w:rFonts w:eastAsiaTheme="minorEastAsia"/>
+          <w:b/>
+          <w:bCs/>
+          <w:color w:val="22262B"/>
+          <w:sz w:val="24"/>
+          <w:szCs w:val="24"/>
+          <w:u w:val="single"/>
+        </w:rPr>
+      </w:pPr>
+      <w:bookmarkStart w:id="0" w:name="_GoBack"/>
+      <w:bookmarkEnd w:id="0"/>
+      <w:r>
+        <w:rPr>
+          <w:rFonts w:eastAsiaTheme="minorEastAsia"/>
+          <w:b/>
+          <w:bCs/>
+          <w:color w:val="22262B"/>
+          <w:sz w:val="24"/>
+          <w:szCs w:val="24"/>
+          <w:u w:val="single"/>
+        </w:rPr>
+        <w:lastRenderedPageBreak/>
         <w:t>Requerimiento 2</w:t>
       </w:r>
     </w:p>
@@ -7619,7 +9027,7 @@
                     <pic:cNvPicPr/>
                   </pic:nvPicPr>
                   <pic:blipFill>
-                    <a:blip r:embed="rId25">
+                    <a:blip r:embed="rId36">
                       <a:extLst>
                         <a:ext uri="{28A0092B-C50C-407E-A947-70E740481C1C}">
                           <a14:useLocalDpi xmlns:a14="http://schemas.microsoft.com/office/drawing/2010/main" val="0"/>
@@ -7692,7 +9100,7 @@
                     <pic:cNvPicPr/>
                   </pic:nvPicPr>
                   <pic:blipFill>
-                    <a:blip r:embed="rId26">
+                    <a:blip r:embed="rId37">
                       <a:extLst>
                         <a:ext uri="{28A0092B-C50C-407E-A947-70E740481C1C}">
                           <a14:useLocalDpi xmlns:a14="http://schemas.microsoft.com/office/drawing/2010/main" val="0"/>
@@ -7762,7 +9170,7 @@
                     <pic:cNvPicPr/>
                   </pic:nvPicPr>
                   <pic:blipFill>
-                    <a:blip r:embed="rId27">
+                    <a:blip r:embed="rId38">
                       <a:extLst>
                         <a:ext uri="{28A0092B-C50C-407E-A947-70E740481C1C}">
                           <a14:useLocalDpi xmlns:a14="http://schemas.microsoft.com/office/drawing/2010/main" val="0"/>
@@ -7832,7 +9240,7 @@
                     <pic:cNvPicPr/>
                   </pic:nvPicPr>
                   <pic:blipFill>
-                    <a:blip r:embed="rId28">
+                    <a:blip r:embed="rId39">
                       <a:extLst>
                         <a:ext uri="{28A0092B-C50C-407E-A947-70E740481C1C}">
                           <a14:useLocalDpi xmlns:a14="http://schemas.microsoft.com/office/drawing/2010/main" val="0"/>
@@ -7882,10 +9290,10 @@
       </w:pPr>
     </w:p>
     <w:sectPr>
-      <w:headerReference w:type="default" r:id="rId29"/>
-      <w:footerReference w:type="default" r:id="rId30"/>
-      <w:headerReference w:type="first" r:id="rId31"/>
-      <w:footerReference w:type="first" r:id="rId32"/>
+      <w:headerReference w:type="default" r:id="rId40"/>
+      <w:footerReference w:type="default" r:id="rId41"/>
+      <w:headerReference w:type="first" r:id="rId42"/>
+      <w:footerReference w:type="first" r:id="rId43"/>
       <w:pgSz w:w="11906" w:h="16838"/>
       <w:pgMar w:top="765" w:right="720" w:bottom="720" w:left="720" w:header="708" w:footer="0" w:gutter="0"/>
       <w:pgNumType w:start="0"/>
@@ -8177,9 +9585,9 @@
             </wp:anchor>
           </w:drawing>
         </mc:Choice>
-        <mc:Fallback xmlns:a="http://schemas.openxmlformats.org/drawingml/2006/main">
-          <w:pict w14:anchorId="7AAE21AF">
-            <v:rect id="Rectángulo 197" style="position:absolute;margin-left:472.1pt;margin-top:37.5pt;width:523.3pt;height:22.55pt;z-index:-503316428;visibility:visible;mso-wrap-style:square;mso-width-percent:1000;mso-wrap-distance-left:9.35pt;mso-wrap-distance-top:0;mso-wrap-distance-right:9.3pt;mso-wrap-distance-bottom:0;mso-position-horizontal:right;mso-position-horizontal-relative:margin;mso-position-vertical:absolute;mso-position-vertical-relative:page;mso-width-percent:1000;mso-width-relative:margin;v-text-anchor:middle" o:spid="_x0000_s1026" o:allowincell="f" o:allowoverlap="f" fillcolor="#5b9bd5 [3204]" stroked="f" strokeweight="1pt" w14:anchorId="0EE585DE" o:gfxdata="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">
+        <mc:Fallback>
+          <w:pict>
+            <v:rect w14:anchorId="0EE585DE" id="Rectángulo 197" o:spid="_x0000_s1026" style="position:absolute;margin-left:472.1pt;margin-top:37.5pt;width:523.3pt;height:22.55pt;z-index:-503316428;visibility:visible;mso-wrap-style:square;mso-width-percent:1000;mso-wrap-distance-left:9.35pt;mso-wrap-distance-top:0;mso-wrap-distance-right:9.3pt;mso-wrap-distance-bottom:0;mso-position-horizontal:right;mso-position-horizontal-relative:margin;mso-position-vertical:absolute;mso-position-vertical-relative:page;mso-width-percent:1000;mso-width-relative:margin;v-text-anchor:middle" o:gfxdata="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" o:allowincell="f" o:allowoverlap="f" fillcolor="#5b9bd5 [3204]" stroked="f" strokeweight="1pt">
               <v:textbox>
                 <w:txbxContent>
                   <w:p>
@@ -8897,6 +10305,119 @@
     </w:lvl>
   </w:abstractNum>
   <w:abstractNum w:abstractNumId="6" w15:restartNumberingAfterBreak="0">
+    <w:nsid w:val="1DB15861"/>
+    <w:multiLevelType w:val="multilevel"/>
+    <w:tmpl w:val="BB1CC340"/>
+    <w:lvl w:ilvl="0">
+      <w:start w:val="1"/>
+      <w:numFmt w:val="decimal"/>
+      <w:lvlText w:val="%1."/>
+      <w:lvlJc w:val="left"/>
+      <w:pPr>
+        <w:tabs>
+          <w:tab w:val="num" w:pos="720"/>
+        </w:tabs>
+        <w:ind w:left="720" w:hanging="360"/>
+      </w:pPr>
+    </w:lvl>
+    <w:lvl w:ilvl="1" w:tentative="1">
+      <w:start w:val="1"/>
+      <w:numFmt w:val="decimal"/>
+      <w:lvlText w:val="%2."/>
+      <w:lvlJc w:val="left"/>
+      <w:pPr>
+        <w:tabs>
+          <w:tab w:val="num" w:pos="1440"/>
+        </w:tabs>
+        <w:ind w:left="1440" w:hanging="360"/>
+      </w:pPr>
+    </w:lvl>
+    <w:lvl w:ilvl="2" w:tentative="1">
+      <w:start w:val="1"/>
+      <w:numFmt w:val="decimal"/>
+      <w:lvlText w:val="%3."/>
+      <w:lvlJc w:val="left"/>
+      <w:pPr>
+        <w:tabs>
+          <w:tab w:val="num" w:pos="2160"/>
+        </w:tabs>
+        <w:ind w:left="2160" w:hanging="360"/>
+      </w:pPr>
+    </w:lvl>
+    <w:lvl w:ilvl="3" w:tentative="1">
+      <w:start w:val="1"/>
+      <w:numFmt w:val="decimal"/>
+      <w:lvlText w:val="%4."/>
+      <w:lvlJc w:val="left"/>
+      <w:pPr>
+        <w:tabs>
+          <w:tab w:val="num" w:pos="2880"/>
+        </w:tabs>
+        <w:ind w:left="2880" w:hanging="360"/>
+      </w:pPr>
+    </w:lvl>
+    <w:lvl w:ilvl="4" w:tentative="1">
+      <w:start w:val="1"/>
+      <w:numFmt w:val="decimal"/>
+      <w:lvlText w:val="%5."/>
+      <w:lvlJc w:val="left"/>
+      <w:pPr>
+        <w:tabs>
+          <w:tab w:val="num" w:pos="3600"/>
+        </w:tabs>
+        <w:ind w:left="3600" w:hanging="360"/>
+      </w:pPr>
+    </w:lvl>
+    <w:lvl w:ilvl="5" w:tentative="1">
+      <w:start w:val="1"/>
+      <w:numFmt w:val="decimal"/>
+      <w:lvlText w:val="%6."/>
+      <w:lvlJc w:val="left"/>
+      <w:pPr>
+        <w:tabs>
+          <w:tab w:val="num" w:pos="4320"/>
+        </w:tabs>
+        <w:ind w:left="4320" w:hanging="360"/>
+      </w:pPr>
+    </w:lvl>
+    <w:lvl w:ilvl="6" w:tentative="1">
+      <w:start w:val="1"/>
+      <w:numFmt w:val="decimal"/>
+      <w:lvlText w:val="%7."/>
+      <w:lvlJc w:val="left"/>
+      <w:pPr>
+        <w:tabs>
+          <w:tab w:val="num" w:pos="5040"/>
+        </w:tabs>
+        <w:ind w:left="5040" w:hanging="360"/>
+      </w:pPr>
+    </w:lvl>
+    <w:lvl w:ilvl="7" w:tentative="1">
+      <w:start w:val="1"/>
+      <w:numFmt w:val="decimal"/>
+      <w:lvlText w:val="%8."/>
+      <w:lvlJc w:val="left"/>
+      <w:pPr>
+        <w:tabs>
+          <w:tab w:val="num" w:pos="5760"/>
+        </w:tabs>
+        <w:ind w:left="5760" w:hanging="360"/>
+      </w:pPr>
+    </w:lvl>
+    <w:lvl w:ilvl="8" w:tentative="1">
+      <w:start w:val="1"/>
+      <w:numFmt w:val="decimal"/>
+      <w:lvlText w:val="%9."/>
+      <w:lvlJc w:val="left"/>
+      <w:pPr>
+        <w:tabs>
+          <w:tab w:val="num" w:pos="6480"/>
+        </w:tabs>
+        <w:ind w:left="6480" w:hanging="360"/>
+      </w:pPr>
+    </w:lvl>
+  </w:abstractNum>
+  <w:abstractNum w:abstractNumId="7" w15:restartNumberingAfterBreak="0">
     <w:nsid w:val="2D222FB5"/>
     <w:multiLevelType w:val="hybridMultilevel"/>
     <w:tmpl w:val="D1BCCA1A"/>
@@ -8982,7 +10503,7 @@
       </w:pPr>
     </w:lvl>
   </w:abstractNum>
-  <w:abstractNum w:abstractNumId="7" w15:restartNumberingAfterBreak="0">
+  <w:abstractNum w:abstractNumId="8" w15:restartNumberingAfterBreak="0">
     <w:nsid w:val="32F4795E"/>
     <w:multiLevelType w:val="hybridMultilevel"/>
     <w:tmpl w:val="CFC69C9A"/>
@@ -9095,7 +10616,7 @@
       </w:rPr>
     </w:lvl>
   </w:abstractNum>
-  <w:abstractNum w:abstractNumId="8" w15:restartNumberingAfterBreak="0">
+  <w:abstractNum w:abstractNumId="9" w15:restartNumberingAfterBreak="0">
     <w:nsid w:val="33364E26"/>
     <w:multiLevelType w:val="hybridMultilevel"/>
     <w:tmpl w:val="AAFC0D70"/>
@@ -9208,7 +10729,7 @@
       </w:rPr>
     </w:lvl>
   </w:abstractNum>
-  <w:abstractNum w:abstractNumId="9" w15:restartNumberingAfterBreak="0">
+  <w:abstractNum w:abstractNumId="10" w15:restartNumberingAfterBreak="0">
     <w:nsid w:val="38DC1C68"/>
     <w:multiLevelType w:val="hybridMultilevel"/>
     <w:tmpl w:val="0BA2AF98"/>
@@ -9321,7 +10842,7 @@
       </w:rPr>
     </w:lvl>
   </w:abstractNum>
-  <w:abstractNum w:abstractNumId="10" w15:restartNumberingAfterBreak="0">
+  <w:abstractNum w:abstractNumId="11" w15:restartNumberingAfterBreak="0">
     <w:nsid w:val="3AE34EB5"/>
     <w:multiLevelType w:val="multilevel"/>
     <w:tmpl w:val="6E460B5C"/>
@@ -9434,7 +10955,7 @@
       </w:pPr>
     </w:lvl>
   </w:abstractNum>
-  <w:abstractNum w:abstractNumId="11" w15:restartNumberingAfterBreak="0">
+  <w:abstractNum w:abstractNumId="12" w15:restartNumberingAfterBreak="0">
     <w:nsid w:val="3E5C1BBD"/>
     <w:multiLevelType w:val="hybridMultilevel"/>
     <w:tmpl w:val="C7A6BC6C"/>
@@ -9523,7 +11044,7 @@
       </w:pPr>
     </w:lvl>
   </w:abstractNum>
-  <w:abstractNum w:abstractNumId="12" w15:restartNumberingAfterBreak="0">
+  <w:abstractNum w:abstractNumId="13" w15:restartNumberingAfterBreak="0">
     <w:nsid w:val="482D1771"/>
     <w:multiLevelType w:val="hybridMultilevel"/>
     <w:tmpl w:val="160E85F2"/>
@@ -9636,7 +11157,7 @@
       </w:rPr>
     </w:lvl>
   </w:abstractNum>
-  <w:abstractNum w:abstractNumId="13" w15:restartNumberingAfterBreak="0">
+  <w:abstractNum w:abstractNumId="14" w15:restartNumberingAfterBreak="0">
     <w:nsid w:val="48AB071A"/>
     <w:multiLevelType w:val="hybridMultilevel"/>
     <w:tmpl w:val="27845196"/>
@@ -9749,7 +11270,7 @@
       </w:rPr>
     </w:lvl>
   </w:abstractNum>
-  <w:abstractNum w:abstractNumId="14" w15:restartNumberingAfterBreak="0">
+  <w:abstractNum w:abstractNumId="15" w15:restartNumberingAfterBreak="0">
     <w:nsid w:val="498A7C84"/>
     <w:multiLevelType w:val="multilevel"/>
     <w:tmpl w:val="61544CFE"/>
@@ -9898,7 +11419,7 @@
       </w:rPr>
     </w:lvl>
   </w:abstractNum>
-  <w:abstractNum w:abstractNumId="15" w15:restartNumberingAfterBreak="0">
+  <w:abstractNum w:abstractNumId="16" w15:restartNumberingAfterBreak="0">
     <w:nsid w:val="4B39023B"/>
     <w:multiLevelType w:val="multilevel"/>
     <w:tmpl w:val="6F9ACA9C"/>
@@ -10038,7 +11559,7 @@
       </w:rPr>
     </w:lvl>
   </w:abstractNum>
-  <w:abstractNum w:abstractNumId="16" w15:restartNumberingAfterBreak="0">
+  <w:abstractNum w:abstractNumId="17" w15:restartNumberingAfterBreak="0">
     <w:nsid w:val="4F803217"/>
     <w:multiLevelType w:val="hybridMultilevel"/>
     <w:tmpl w:val="F8B279DC"/>
@@ -10151,7 +11672,7 @@
       </w:rPr>
     </w:lvl>
   </w:abstractNum>
-  <w:abstractNum w:abstractNumId="17" w15:restartNumberingAfterBreak="0">
+  <w:abstractNum w:abstractNumId="18" w15:restartNumberingAfterBreak="0">
     <w:nsid w:val="50785FA7"/>
     <w:multiLevelType w:val="multilevel"/>
     <w:tmpl w:val="8514E3FE"/>
@@ -10264,7 +11785,7 @@
       </w:pPr>
     </w:lvl>
   </w:abstractNum>
-  <w:abstractNum w:abstractNumId="18" w15:restartNumberingAfterBreak="0">
+  <w:abstractNum w:abstractNumId="19" w15:restartNumberingAfterBreak="0">
     <w:nsid w:val="572B56BC"/>
     <w:multiLevelType w:val="hybridMultilevel"/>
     <w:tmpl w:val="B0D2E914"/>
@@ -10353,7 +11874,7 @@
       </w:pPr>
     </w:lvl>
   </w:abstractNum>
-  <w:abstractNum w:abstractNumId="19" w15:restartNumberingAfterBreak="0">
+  <w:abstractNum w:abstractNumId="20" w15:restartNumberingAfterBreak="0">
     <w:nsid w:val="57B9120C"/>
     <w:multiLevelType w:val="hybridMultilevel"/>
     <w:tmpl w:val="84EA6B0A"/>
@@ -10442,7 +11963,7 @@
       </w:pPr>
     </w:lvl>
   </w:abstractNum>
-  <w:abstractNum w:abstractNumId="20" w15:restartNumberingAfterBreak="0">
+  <w:abstractNum w:abstractNumId="21" w15:restartNumberingAfterBreak="0">
     <w:nsid w:val="58533715"/>
     <w:multiLevelType w:val="hybridMultilevel"/>
     <w:tmpl w:val="08BC5A52"/>
@@ -10531,7 +12052,120 @@
       </w:pPr>
     </w:lvl>
   </w:abstractNum>
-  <w:abstractNum w:abstractNumId="21" w15:restartNumberingAfterBreak="0">
+  <w:abstractNum w:abstractNumId="22" w15:restartNumberingAfterBreak="0">
+    <w:nsid w:val="5B1B545B"/>
+    <w:multiLevelType w:val="multilevel"/>
+    <w:tmpl w:val="BB1CC340"/>
+    <w:lvl w:ilvl="0">
+      <w:start w:val="1"/>
+      <w:numFmt w:val="decimal"/>
+      <w:lvlText w:val="%1."/>
+      <w:lvlJc w:val="left"/>
+      <w:pPr>
+        <w:tabs>
+          <w:tab w:val="num" w:pos="720"/>
+        </w:tabs>
+        <w:ind w:left="720" w:hanging="360"/>
+      </w:pPr>
+    </w:lvl>
+    <w:lvl w:ilvl="1" w:tentative="1">
+      <w:start w:val="1"/>
+      <w:numFmt w:val="decimal"/>
+      <w:lvlText w:val="%2."/>
+      <w:lvlJc w:val="left"/>
+      <w:pPr>
+        <w:tabs>
+          <w:tab w:val="num" w:pos="1440"/>
+        </w:tabs>
+        <w:ind w:left="1440" w:hanging="360"/>
+      </w:pPr>
+    </w:lvl>
+    <w:lvl w:ilvl="2" w:tentative="1">
+      <w:start w:val="1"/>
+      <w:numFmt w:val="decimal"/>
+      <w:lvlText w:val="%3."/>
+      <w:lvlJc w:val="left"/>
+      <w:pPr>
+        <w:tabs>
+          <w:tab w:val="num" w:pos="2160"/>
+        </w:tabs>
+        <w:ind w:left="2160" w:hanging="360"/>
+      </w:pPr>
+    </w:lvl>
+    <w:lvl w:ilvl="3" w:tentative="1">
+      <w:start w:val="1"/>
+      <w:numFmt w:val="decimal"/>
+      <w:lvlText w:val="%4."/>
+      <w:lvlJc w:val="left"/>
+      <w:pPr>
+        <w:tabs>
+          <w:tab w:val="num" w:pos="2880"/>
+        </w:tabs>
+        <w:ind w:left="2880" w:hanging="360"/>
+      </w:pPr>
+    </w:lvl>
+    <w:lvl w:ilvl="4" w:tentative="1">
+      <w:start w:val="1"/>
+      <w:numFmt w:val="decimal"/>
+      <w:lvlText w:val="%5."/>
+      <w:lvlJc w:val="left"/>
+      <w:pPr>
+        <w:tabs>
+          <w:tab w:val="num" w:pos="3600"/>
+        </w:tabs>
+        <w:ind w:left="3600" w:hanging="360"/>
+      </w:pPr>
+    </w:lvl>
+    <w:lvl w:ilvl="5" w:tentative="1">
+      <w:start w:val="1"/>
+      <w:numFmt w:val="decimal"/>
+      <w:lvlText w:val="%6."/>
+      <w:lvlJc w:val="left"/>
+      <w:pPr>
+        <w:tabs>
+          <w:tab w:val="num" w:pos="4320"/>
+        </w:tabs>
+        <w:ind w:left="4320" w:hanging="360"/>
+      </w:pPr>
+    </w:lvl>
+    <w:lvl w:ilvl="6" w:tentative="1">
+      <w:start w:val="1"/>
+      <w:numFmt w:val="decimal"/>
+      <w:lvlText w:val="%7."/>
+      <w:lvlJc w:val="left"/>
+      <w:pPr>
+        <w:tabs>
+          <w:tab w:val="num" w:pos="5040"/>
+        </w:tabs>
+        <w:ind w:left="5040" w:hanging="360"/>
+      </w:pPr>
+    </w:lvl>
+    <w:lvl w:ilvl="7" w:tentative="1">
+      <w:start w:val="1"/>
+      <w:numFmt w:val="decimal"/>
+      <w:lvlText w:val="%8."/>
+      <w:lvlJc w:val="left"/>
+      <w:pPr>
+        <w:tabs>
+          <w:tab w:val="num" w:pos="5760"/>
+        </w:tabs>
+        <w:ind w:left="5760" w:hanging="360"/>
+      </w:pPr>
+    </w:lvl>
+    <w:lvl w:ilvl="8" w:tentative="1">
+      <w:start w:val="1"/>
+      <w:numFmt w:val="decimal"/>
+      <w:lvlText w:val="%9."/>
+      <w:lvlJc w:val="left"/>
+      <w:pPr>
+        <w:tabs>
+          <w:tab w:val="num" w:pos="6480"/>
+        </w:tabs>
+        <w:ind w:left="6480" w:hanging="360"/>
+      </w:pPr>
+    </w:lvl>
+  </w:abstractNum>
+  <w:abstractNum w:abstractNumId="23" w15:restartNumberingAfterBreak="0">
     <w:nsid w:val="5E551B75"/>
     <w:multiLevelType w:val="multilevel"/>
     <w:tmpl w:val="8514E3FE"/>
@@ -10644,7 +12278,7 @@
       </w:pPr>
     </w:lvl>
   </w:abstractNum>
-  <w:abstractNum w:abstractNumId="22" w15:restartNumberingAfterBreak="0">
+  <w:abstractNum w:abstractNumId="24" w15:restartNumberingAfterBreak="0">
     <w:nsid w:val="60B13868"/>
     <w:multiLevelType w:val="hybridMultilevel"/>
     <w:tmpl w:val="80F813AE"/>
@@ -10756,7 +12390,7 @@
       </w:rPr>
     </w:lvl>
   </w:abstractNum>
-  <w:abstractNum w:abstractNumId="23" w15:restartNumberingAfterBreak="0">
+  <w:abstractNum w:abstractNumId="25" w15:restartNumberingAfterBreak="0">
     <w:nsid w:val="65E30E79"/>
     <w:multiLevelType w:val="hybridMultilevel"/>
     <w:tmpl w:val="926EF610"/>
@@ -10845,7 +12479,7 @@
       </w:pPr>
     </w:lvl>
   </w:abstractNum>
-  <w:abstractNum w:abstractNumId="24" w15:restartNumberingAfterBreak="0">
+  <w:abstractNum w:abstractNumId="26" w15:restartNumberingAfterBreak="0">
     <w:nsid w:val="66AD375B"/>
     <w:multiLevelType w:val="multilevel"/>
     <w:tmpl w:val="C3F2B0DC"/>
@@ -10982,7 +12616,7 @@
       </w:rPr>
     </w:lvl>
   </w:abstractNum>
-  <w:abstractNum w:abstractNumId="25" w15:restartNumberingAfterBreak="0">
+  <w:abstractNum w:abstractNumId="27" w15:restartNumberingAfterBreak="0">
     <w:nsid w:val="68A2654F"/>
     <w:multiLevelType w:val="multilevel"/>
     <w:tmpl w:val="8514E3FE"/>
@@ -11095,7 +12729,7 @@
       </w:pPr>
     </w:lvl>
   </w:abstractNum>
-  <w:abstractNum w:abstractNumId="26" w15:restartNumberingAfterBreak="0">
+  <w:abstractNum w:abstractNumId="28" w15:restartNumberingAfterBreak="0">
     <w:nsid w:val="69CB5097"/>
     <w:multiLevelType w:val="hybridMultilevel"/>
     <w:tmpl w:val="F402A48E"/>
@@ -11208,7 +12842,7 @@
       </w:rPr>
     </w:lvl>
   </w:abstractNum>
-  <w:abstractNum w:abstractNumId="27" w15:restartNumberingAfterBreak="0">
+  <w:abstractNum w:abstractNumId="29" w15:restartNumberingAfterBreak="0">
     <w:nsid w:val="6A440CAF"/>
     <w:multiLevelType w:val="multilevel"/>
     <w:tmpl w:val="861EB938"/>
@@ -11294,7 +12928,7 @@
       </w:pPr>
     </w:lvl>
   </w:abstractNum>
-  <w:abstractNum w:abstractNumId="28" w15:restartNumberingAfterBreak="0">
+  <w:abstractNum w:abstractNumId="30" w15:restartNumberingAfterBreak="0">
     <w:nsid w:val="6CA70C30"/>
     <w:multiLevelType w:val="multilevel"/>
     <w:tmpl w:val="5D92FE04"/>
@@ -11407,7 +13041,7 @@
       </w:pPr>
     </w:lvl>
   </w:abstractNum>
-  <w:abstractNum w:abstractNumId="29" w15:restartNumberingAfterBreak="0">
+  <w:abstractNum w:abstractNumId="31" w15:restartNumberingAfterBreak="0">
     <w:nsid w:val="70216C22"/>
     <w:multiLevelType w:val="hybridMultilevel"/>
     <w:tmpl w:val="841A54EA"/>
@@ -11496,7 +13130,7 @@
       </w:pPr>
     </w:lvl>
   </w:abstractNum>
-  <w:abstractNum w:abstractNumId="30" w15:restartNumberingAfterBreak="0">
+  <w:abstractNum w:abstractNumId="32" w15:restartNumberingAfterBreak="0">
     <w:nsid w:val="706A6BBA"/>
     <w:multiLevelType w:val="hybridMultilevel"/>
     <w:tmpl w:val="F7144FFA"/>
@@ -11609,7 +13243,7 @@
       </w:rPr>
     </w:lvl>
   </w:abstractNum>
-  <w:abstractNum w:abstractNumId="31" w15:restartNumberingAfterBreak="0">
+  <w:abstractNum w:abstractNumId="33" w15:restartNumberingAfterBreak="0">
     <w:nsid w:val="70CF7362"/>
     <w:multiLevelType w:val="multilevel"/>
     <w:tmpl w:val="8514E3FE"/>
@@ -11723,22 +13357,22 @@
     </w:lvl>
   </w:abstractNum>
   <w:num w:numId="1">
-    <w:abstractNumId w:val="6"/>
+    <w:abstractNumId w:val="7"/>
   </w:num>
   <w:num w:numId="2">
-    <w:abstractNumId w:val="30"/>
+    <w:abstractNumId w:val="32"/>
   </w:num>
   <w:num w:numId="3">
     <w:abstractNumId w:val="1"/>
   </w:num>
   <w:num w:numId="4">
-    <w:abstractNumId w:val="24"/>
+    <w:abstractNumId w:val="26"/>
   </w:num>
   <w:num w:numId="5">
-    <w:abstractNumId w:val="15"/>
+    <w:abstractNumId w:val="16"/>
   </w:num>
   <w:num w:numId="6">
-    <w:abstractNumId w:val="10"/>
+    <w:abstractNumId w:val="11"/>
   </w:num>
   <w:num w:numId="7">
     <w:abstractNumId w:val="5"/>
@@ -11747,19 +13381,19 @@
     <w:abstractNumId w:val="4"/>
   </w:num>
   <w:num w:numId="9">
-    <w:abstractNumId w:val="15"/>
+    <w:abstractNumId w:val="16"/>
     <w:lvlOverride w:ilvl="0">
       <w:startOverride w:val="2"/>
     </w:lvlOverride>
   </w:num>
   <w:num w:numId="10">
-    <w:abstractNumId w:val="28"/>
+    <w:abstractNumId w:val="30"/>
   </w:num>
   <w:num w:numId="11">
-    <w:abstractNumId w:val="14"/>
+    <w:abstractNumId w:val="15"/>
   </w:num>
   <w:num w:numId="12">
-    <w:abstractNumId w:val="14"/>
+    <w:abstractNumId w:val="15"/>
     <w:lvlOverride w:ilvl="0">
       <w:startOverride w:val="2"/>
     </w:lvlOverride>
@@ -11771,7 +13405,7 @@
     </w:lvlOverride>
   </w:num>
   <w:num w:numId="14">
-    <w:abstractNumId w:val="13"/>
+    <w:abstractNumId w:val="14"/>
   </w:num>
   <w:num w:numId="15">
     <w:abstractNumId w:val="2"/>
@@ -11791,67 +13425,76 @@
     </w:lvlOverride>
   </w:num>
   <w:num w:numId="17">
+    <w:abstractNumId w:val="10"/>
+  </w:num>
+  <w:num w:numId="18">
     <w:abstractNumId w:val="9"/>
   </w:num>
-  <w:num w:numId="18">
+  <w:num w:numId="19">
+    <w:abstractNumId w:val="13"/>
+  </w:num>
+  <w:num w:numId="20">
+    <w:abstractNumId w:val="17"/>
+  </w:num>
+  <w:num w:numId="21">
+    <w:abstractNumId w:val="25"/>
+  </w:num>
+  <w:num w:numId="22">
+    <w:abstractNumId w:val="12"/>
+  </w:num>
+  <w:num w:numId="23">
+    <w:abstractNumId w:val="31"/>
+  </w:num>
+  <w:num w:numId="24">
+    <w:abstractNumId w:val="20"/>
+  </w:num>
+  <w:num w:numId="25">
+    <w:abstractNumId w:val="21"/>
+  </w:num>
+  <w:num w:numId="26">
+    <w:abstractNumId w:val="28"/>
+  </w:num>
+  <w:num w:numId="27">
     <w:abstractNumId w:val="8"/>
   </w:num>
-  <w:num w:numId="19">
-    <w:abstractNumId w:val="12"/>
-  </w:num>
-  <w:num w:numId="20">
-    <w:abstractNumId w:val="16"/>
-  </w:num>
-  <w:num w:numId="21">
-    <w:abstractNumId w:val="23"/>
-  </w:num>
-  <w:num w:numId="22">
-    <w:abstractNumId w:val="11"/>
-  </w:num>
-  <w:num w:numId="23">
-    <w:abstractNumId w:val="29"/>
-  </w:num>
-  <w:num w:numId="24">
+  <w:num w:numId="28">
     <w:abstractNumId w:val="19"/>
   </w:num>
-  <w:num w:numId="25">
-    <w:abstractNumId w:val="20"/>
-  </w:num>
-  <w:num w:numId="26">
-    <w:abstractNumId w:val="26"/>
-  </w:num>
-  <w:num w:numId="27">
-    <w:abstractNumId w:val="7"/>
-  </w:num>
-  <w:num w:numId="28">
-    <w:abstractNumId w:val="18"/>
-  </w:num>
   <w:num w:numId="29">
-    <w:abstractNumId w:val="22"/>
+    <w:abstractNumId w:val="24"/>
   </w:num>
   <w:num w:numId="30">
-    <w:abstractNumId w:val="17"/>
+    <w:abstractNumId w:val="18"/>
     <w:lvlOverride w:ilvl="0">
       <w:startOverride w:val="2"/>
     </w:lvlOverride>
   </w:num>
   <w:num w:numId="31">
-    <w:abstractNumId w:val="21"/>
+    <w:abstractNumId w:val="23"/>
   </w:num>
   <w:num w:numId="32">
-    <w:abstractNumId w:val="31"/>
+    <w:abstractNumId w:val="33"/>
     <w:lvlOverride w:ilvl="0">
       <w:startOverride w:val="3"/>
     </w:lvlOverride>
   </w:num>
   <w:num w:numId="33">
-    <w:abstractNumId w:val="25"/>
+    <w:abstractNumId w:val="27"/>
   </w:num>
   <w:num w:numId="34">
-    <w:abstractNumId w:val="27"/>
+    <w:abstractNumId w:val="29"/>
     <w:lvlOverride w:ilvl="0">
       <w:startOverride w:val="4"/>
     </w:lvlOverride>
+  </w:num>
+  <w:num w:numId="35">
+    <w:abstractNumId w:val="22"/>
+    <w:lvlOverride w:ilvl="0">
+      <w:startOverride w:val="5"/>
+    </w:lvlOverride>
+  </w:num>
+  <w:num w:numId="36">
+    <w:abstractNumId w:val="6"/>
   </w:num>
 </w:numbering>
 </file>
@@ -12272,6 +13915,29 @@
       <w:sz w:val="36"/>
       <w:szCs w:val="36"/>
       <w:lang w:eastAsia="es-ES"/>
+    </w:rPr>
+  </w:style>
+  <w:style w:type="paragraph" w:styleId="Ttulo3">
+    <w:name w:val="heading 3"/>
+    <w:basedOn w:val="Normal"/>
+    <w:next w:val="Normal"/>
+    <w:link w:val="Ttulo3Car"/>
+    <w:uiPriority w:val="9"/>
+    <w:semiHidden/>
+    <w:unhideWhenUsed/>
+    <w:qFormat/>
+    <w:rsid w:val="00003296"/>
+    <w:pPr>
+      <w:keepNext/>
+      <w:keepLines/>
+      <w:spacing w:before="40" w:after="0"/>
+      <w:outlineLvl w:val="2"/>
+    </w:pPr>
+    <w:rPr>
+      <w:rFonts w:asciiTheme="majorHAnsi" w:eastAsiaTheme="majorEastAsia" w:hAnsiTheme="majorHAnsi" w:cstheme="majorBidi"/>
+      <w:color w:val="1F4D78" w:themeColor="accent1" w:themeShade="7F"/>
+      <w:sz w:val="24"/>
+      <w:szCs w:val="24"/>
     </w:rPr>
   </w:style>
   <w:style w:type="character" w:default="1" w:styleId="Fuentedeprrafopredeter">
@@ -12826,571 +14492,21 @@
       </w:tcPr>
     </w:tblStylePr>
   </w:style>
-</w:styles>
-</file>
-
-<file path=word/glossary/document.xml><?xml version="1.0" encoding="utf-8"?>
-<w:glossaryDocument xmlns:wpc="http://schemas.microsoft.com/office/word/2010/wordprocessingCanvas" xmlns:cx="http://schemas.microsoft.com/office/drawing/2014/chartex" xmlns:mc="http://schemas.openxmlformats.org/markup-compatibility/2006" xmlns:o="urn:schemas-microsoft-com:office:office" xmlns:r="http://schemas.openxmlformats.org/officeDocument/2006/relationships" xmlns:m="http://schemas.openxmlformats.org/officeDocument/2006/math" xmlns:v="urn:schemas-microsoft-com:vml" xmlns:wp14="http://schemas.microsoft.com/office/word/2010/wordprocessingDrawing" xmlns:wp="http://schemas.openxmlformats.org/drawingml/2006/wordprocessingDrawing" xmlns:w10="urn:schemas-microsoft-com:office:word" xmlns:w="http://schemas.openxmlformats.org/wordprocessingml/2006/main" xmlns:w14="http://schemas.microsoft.com/office/word/2010/wordml" xmlns:w15="http://schemas.microsoft.com/office/word/2012/wordml" xmlns:w16se="http://schemas.microsoft.com/office/word/2015/wordml/symex" xmlns:wpg="http://schemas.microsoft.com/office/word/2010/wordprocessingGroup" xmlns:wpi="http://schemas.microsoft.com/office/word/2010/wordprocessingInk" xmlns:wne="http://schemas.microsoft.com/office/word/2006/wordml" xmlns:wps="http://schemas.microsoft.com/office/word/2010/wordprocessingShape" mc:Ignorable="w14 w15 w16se wp14"/>
-</file>
-
-<file path=word/glossary/fontTable.xml><?xml version="1.0" encoding="utf-8"?>
-<w:fonts xmlns:mc="http://schemas.openxmlformats.org/markup-compatibility/2006" xmlns:r="http://schemas.openxmlformats.org/officeDocument/2006/relationships" xmlns:w="http://schemas.openxmlformats.org/wordprocessingml/2006/main" xmlns:w14="http://schemas.microsoft.com/office/word/2010/wordml" xmlns:w15="http://schemas.microsoft.com/office/word/2012/wordml" xmlns:w16se="http://schemas.microsoft.com/office/word/2015/wordml/symex" mc:Ignorable="w14 w15 w16se">
-  <w:font w:name="Symbol">
-    <w:panose1 w:val="05050102010706020507"/>
-    <w:charset w:val="02"/>
-    <w:family w:val="roman"/>
-    <w:pitch w:val="variable"/>
-    <w:sig w:usb0="00000000" w:usb1="10000000" w:usb2="00000000" w:usb3="00000000" w:csb0="80000000" w:csb1="00000000"/>
-  </w:font>
-  <w:font w:name="Times New Roman">
-    <w:panose1 w:val="02020603050405020304"/>
-    <w:charset w:val="00"/>
-    <w:family w:val="roman"/>
-    <w:pitch w:val="variable"/>
-    <w:sig w:usb0="E0002EFF" w:usb1="C000785B" w:usb2="00000009" w:usb3="00000000" w:csb0="000001FF" w:csb1="00000000"/>
-  </w:font>
-  <w:font w:name="Courier New">
-    <w:panose1 w:val="02070309020205020404"/>
-    <w:charset w:val="00"/>
-    <w:family w:val="modern"/>
-    <w:pitch w:val="fixed"/>
-    <w:sig w:usb0="E0002EFF" w:usb1="C0007843" w:usb2="00000009" w:usb3="00000000" w:csb0="000001FF" w:csb1="00000000"/>
-  </w:font>
-  <w:font w:name="Wingdings">
-    <w:panose1 w:val="05000000000000000000"/>
-    <w:charset w:val="02"/>
-    <w:family w:val="auto"/>
-    <w:pitch w:val="variable"/>
-    <w:sig w:usb0="00000000" w:usb1="10000000" w:usb2="00000000" w:usb3="00000000" w:csb0="80000000" w:csb1="00000000"/>
-  </w:font>
-  <w:font w:name="Calibri">
-    <w:panose1 w:val="020F0502020204030204"/>
-    <w:charset w:val="00"/>
-    <w:family w:val="swiss"/>
-    <w:pitch w:val="variable"/>
-    <w:sig w:usb0="E4002EFF" w:usb1="C000247B" w:usb2="00000009" w:usb3="00000000" w:csb0="000001FF" w:csb1="00000000"/>
-  </w:font>
-  <w:font w:name="Liberation Sans">
-    <w:panose1 w:val="020B0604020202020204"/>
-    <w:charset w:val="00"/>
-    <w:family w:val="swiss"/>
-    <w:pitch w:val="variable"/>
-  </w:font>
-  <w:font w:name="Microsoft YaHei">
-    <w:panose1 w:val="020B0503020204020204"/>
-    <w:charset w:val="86"/>
-    <w:family w:val="swiss"/>
-    <w:pitch w:val="variable"/>
-    <w:sig w:usb0="80000287" w:usb1="2ACF3C50" w:usb2="00000016" w:usb3="00000000" w:csb0="0004001F" w:csb1="00000000"/>
-  </w:font>
-  <w:font w:name="Lucida Sans">
-    <w:panose1 w:val="020B0602030504020204"/>
-    <w:charset w:val="00"/>
-    <w:family w:val="swiss"/>
-    <w:pitch w:val="variable"/>
-    <w:sig w:usb0="00000003" w:usb1="00000000" w:usb2="00000000" w:usb3="00000000" w:csb0="00000001" w:csb1="00000000"/>
-  </w:font>
-  <w:font w:name="Liberation Serif">
-    <w:altName w:val="Times New Roman"/>
-    <w:panose1 w:val="02020603050405020304"/>
-    <w:charset w:val="00"/>
-    <w:family w:val="roman"/>
-    <w:pitch w:val="variable"/>
-  </w:font>
-  <w:font w:name="Noto Serif CJK SC">
-    <w:charset w:val="00"/>
-    <w:family w:val="auto"/>
-    <w:pitch w:val="variable"/>
-  </w:font>
-  <w:font w:name="Lohit Devanagari">
-    <w:altName w:val="Times New Roman"/>
-    <w:charset w:val="00"/>
-    <w:family w:val="auto"/>
-    <w:pitch w:val="variable"/>
-  </w:font>
-  <w:font w:name="Bahnschrift SemiBold SemiConden">
-    <w:panose1 w:val="020B0502040204020203"/>
-    <w:charset w:val="00"/>
-    <w:family w:val="swiss"/>
-    <w:pitch w:val="variable"/>
-    <w:sig w:usb0="A00002C7" w:usb1="00000002" w:usb2="00000000" w:usb3="00000000" w:csb0="0000019F" w:csb1="00000000"/>
-  </w:font>
-  <w:font w:name="source">
-    <w:altName w:val="Times New Roman"/>
-    <w:charset w:val="00"/>
-    <w:family w:val="auto"/>
-    <w:pitch w:val="default"/>
-  </w:font>
-  <w:font w:name="Calibri Light">
-    <w:panose1 w:val="020F0302020204030204"/>
-    <w:charset w:val="00"/>
-    <w:family w:val="swiss"/>
-    <w:pitch w:val="variable"/>
-    <w:sig w:usb0="E4002EFF" w:usb1="C000247B" w:usb2="00000009" w:usb3="00000000" w:csb0="000001FF" w:csb1="00000000"/>
-  </w:font>
-</w:fonts>
-</file>
-
-<file path=word/glossary/settings.xml><?xml version="1.0" encoding="utf-8"?>
-<w:settings xmlns:mc="http://schemas.openxmlformats.org/markup-compatibility/2006" xmlns:o="urn:schemas-microsoft-com:office:office" xmlns:r="http://schemas.openxmlformats.org/officeDocument/2006/relationships" xmlns:m="http://schemas.openxmlformats.org/officeDocument/2006/math" xmlns:v="urn:schemas-microsoft-com:vml" xmlns:w10="urn:schemas-microsoft-com:office:word" xmlns:w="http://schemas.openxmlformats.org/wordprocessingml/2006/main" xmlns:w14="http://schemas.microsoft.com/office/word/2010/wordml" xmlns:w15="http://schemas.microsoft.com/office/word/2012/wordml" xmlns:w16se="http://schemas.microsoft.com/office/word/2015/wordml/symex" xmlns:sl="http://schemas.openxmlformats.org/schemaLibrary/2006/main" mc:Ignorable="w14 w15 w16se">
-  <w:defaultTabStop w:val="708"/>
-  <w:hyphenationZone w:val="425"/>
-  <w:characterSpacingControl w:val="doNotCompress"/>
-  <w:compat>
-    <w:useFELayout/>
-    <w:compatSetting w:name="compatibilityMode" w:uri="http://schemas.microsoft.com/office/word" w:val="12"/>
-  </w:compat>
-  <w:rsids>
-    <w:rsidRoot w:val="0097230D"/>
-    <w:rsid w:val="009227C7"/>
-    <w:rsid w:val="0097230D"/>
-  </w:rsids>
-  <m:mathPr>
-    <m:mathFont m:val="Cambria Math"/>
-    <m:brkBin m:val="before"/>
-    <m:brkBinSub m:val="--"/>
-    <m:smallFrac m:val="0"/>
-    <m:dispDef/>
-    <m:lMargin m:val="0"/>
-    <m:rMargin m:val="0"/>
-    <m:defJc m:val="centerGroup"/>
-    <m:wrapIndent m:val="1440"/>
-    <m:intLim m:val="subSup"/>
-    <m:naryLim m:val="undOvr"/>
-  </m:mathPr>
-  <w:themeFontLang w:val="es-ES"/>
-  <w:clrSchemeMapping w:bg1="light1" w:t1="dark1" w:bg2="light2" w:t2="dark2" w:accent1="accent1" w:accent2="accent2" w:accent3="accent3" w:accent4="accent4" w:accent5="accent5" w:accent6="accent6" w:hyperlink="hyperlink" w:followedHyperlink="followedHyperlink"/>
-  <w:decimalSymbol w:val=","/>
-  <w:listSeparator w:val=";"/>
-</w:settings>
-</file>
-
-<file path=word/glossary/styles.xml><?xml version="1.0" encoding="utf-8"?>
-<w:styles xmlns:mc="http://schemas.openxmlformats.org/markup-compatibility/2006" xmlns:r="http://schemas.openxmlformats.org/officeDocument/2006/relationships" xmlns:w="http://schemas.openxmlformats.org/wordprocessingml/2006/main" xmlns:w14="http://schemas.microsoft.com/office/word/2010/wordml" xmlns:w15="http://schemas.microsoft.com/office/word/2012/wordml" xmlns:w16se="http://schemas.microsoft.com/office/word/2015/wordml/symex" mc:Ignorable="w14 w15 w16se">
-  <w:docDefaults>
-    <w:rPrDefault>
-      <w:rPr>
-        <w:rFonts w:asciiTheme="minorHAnsi" w:eastAsiaTheme="minorEastAsia" w:hAnsiTheme="minorHAnsi" w:cstheme="minorBidi"/>
-        <w:sz w:val="22"/>
-        <w:szCs w:val="22"/>
-        <w:lang w:val="es-ES" w:eastAsia="es-ES" w:bidi="ar-SA"/>
-      </w:rPr>
-    </w:rPrDefault>
-    <w:pPrDefault>
-      <w:pPr>
-        <w:spacing w:after="160" w:line="259" w:lineRule="auto"/>
-      </w:pPr>
-    </w:pPrDefault>
-  </w:docDefaults>
-  <w:latentStyles w:defLockedState="0" w:defUIPriority="99" w:defSemiHidden="0" w:defUnhideWhenUsed="0" w:defQFormat="0" w:count="371">
-    <w:lsdException w:name="Normal" w:uiPriority="0" w:qFormat="1"/>
-    <w:lsdException w:name="heading 1" w:uiPriority="9" w:qFormat="1"/>
-    <w:lsdException w:name="heading 2" w:semiHidden="1" w:uiPriority="9" w:unhideWhenUsed="1" w:qFormat="1"/>
-    <w:lsdException w:name="heading 3" w:semiHidden="1" w:uiPriority="9" w:unhideWhenUsed="1" w:qFormat="1"/>
-    <w:lsdException w:name="heading 4" w:semiHidden="1" w:uiPriority="9" w:unhideWhenUsed="1" w:qFormat="1"/>
-    <w:lsdException w:name="heading 5" w:semiHidden="1" w:uiPriority="9" w:unhideWhenUsed="1" w:qFormat="1"/>
-    <w:lsdException w:name="heading 6" w:semiHidden="1" w:uiPriority="9" w:unhideWhenUsed="1" w:qFormat="1"/>
-    <w:lsdException w:name="heading 7" w:semiHidden="1" w:uiPriority="9" w:unhideWhenUsed="1" w:qFormat="1"/>
-    <w:lsdException w:name="heading 8" w:semiHidden="1" w:uiPriority="9" w:unhideWhenUsed="1" w:qFormat="1"/>
-    <w:lsdException w:name="heading 9" w:semiHidden="1" w:uiPriority="9" w:unhideWhenUsed="1" w:qFormat="1"/>
-    <w:lsdException w:name="index 1" w:semiHidden="1" w:unhideWhenUsed="1"/>
-    <w:lsdException w:name="index 2" w:semiHidden="1" w:unhideWhenUsed="1"/>
-    <w:lsdException w:name="index 3" w:semiHidden="1" w:unhideWhenUsed="1"/>
-    <w:lsdException w:name="index 4" w:semiHidden="1" w:unhideWhenUsed="1"/>
-    <w:lsdException w:name="index 5" w:semiHidden="1" w:unhideWhenUsed="1"/>
-    <w:lsdException w:name="index 6" w:semiHidden="1" w:unhideWhenUsed="1"/>
-    <w:lsdException w:name="index 7" w:semiHidden="1" w:unhideWhenUsed="1"/>
-    <w:lsdException w:name="index 8" w:semiHidden="1" w:unhideWhenUsed="1"/>
-    <w:lsdException w:name="index 9" w:semiHidden="1" w:unhideWhenUsed="1"/>
-    <w:lsdException w:name="toc 1" w:semiHidden="1" w:uiPriority="39" w:unhideWhenUsed="1"/>
-    <w:lsdException w:name="toc 2" w:semiHidden="1" w:uiPriority="39" w:unhideWhenUsed="1"/>
-    <w:lsdException w:name="toc 3" w:semiHidden="1" w:uiPriority="39" w:unhideWhenUsed="1"/>
-    <w:lsdException w:name="toc 4" w:semiHidden="1" w:uiPriority="39" w:unhideWhenUsed="1"/>
-    <w:lsdException w:name="toc 5" w:semiHidden="1" w:uiPriority="39" w:unhideWhenUsed="1"/>
-    <w:lsdException w:name="toc 6" w:semiHidden="1" w:uiPriority="39" w:unhideWhenUsed="1"/>
-    <w:lsdException w:name="toc 7" w:semiHidden="1" w:uiPriority="39" w:unhideWhenUsed="1"/>
-    <w:lsdException w:name="toc 8" w:semiHidden="1" w:uiPriority="39" w:unhideWhenUsed="1"/>
-    <w:lsdException w:name="toc 9" w:semiHidden="1" w:uiPriority="39" w:unhideWhenUsed="1"/>
-    <w:lsdException w:name="Normal Indent" w:semiHidden="1" w:unhideWhenUsed="1"/>
-    <w:lsdException w:name="footnote text" w:semiHidden="1" w:unhideWhenUsed="1"/>
-    <w:lsdException w:name="annotation text" w:semiHidden="1" w:unhideWhenUsed="1"/>
-    <w:lsdException w:name="header" w:semiHidden="1" w:unhideWhenUsed="1"/>
-    <w:lsdException w:name="footer" w:semiHidden="1" w:unhideWhenUsed="1"/>
-    <w:lsdException w:name="index heading" w:semiHidden="1" w:unhideWhenUsed="1"/>
-    <w:lsdException w:name="caption" w:semiHidden="1" w:uiPriority="35" w:unhideWhenUsed="1" w:qFormat="1"/>
-    <w:lsdException w:name="table of figures" w:semiHidden="1" w:unhideWhenUsed="1"/>
-    <w:lsdException w:name="envelope address" w:semiHidden="1" w:unhideWhenUsed="1"/>
-    <w:lsdException w:name="envelope return" w:semiHidden="1" w:unhideWhenUsed="1"/>
-    <w:lsdException w:name="footnote reference" w:semiHidden="1" w:unhideWhenUsed="1"/>
-    <w:lsdException w:name="annotation reference" w:semiHidden="1" w:unhideWhenUsed="1"/>
-    <w:lsdException w:name="line number" w:semiHidden="1" w:unhideWhenUsed="1"/>
-    <w:lsdException w:name="page number" w:semiHidden="1" w:unhideWhenUsed="1"/>
-    <w:lsdException w:name="endnote reference" w:semiHidden="1" w:unhideWhenUsed="1"/>
-    <w:lsdException w:name="endnote text" w:semiHidden="1" w:unhideWhenUsed="1"/>
-    <w:lsdException w:name="table of authorities" w:semiHidden="1" w:unhideWhenUsed="1"/>
-    <w:lsdException w:name="macro" w:semiHidden="1" w:unhideWhenUsed="1"/>
-    <w:lsdException w:name="toa heading" w:semiHidden="1" w:unhideWhenUsed="1"/>
-    <w:lsdException w:name="List" w:semiHidden="1" w:unhideWhenUsed="1"/>
-    <w:lsdException w:name="List Bullet" w:semiHidden="1" w:unhideWhenUsed="1"/>
-    <w:lsdException w:name="List Number" w:semiHidden="1" w:unhideWhenUsed="1"/>
-    <w:lsdException w:name="List 2" w:semiHidden="1" w:unhideWhenUsed="1"/>
-    <w:lsdException w:name="List 3" w:semiHidden="1" w:unhideWhenUsed="1"/>
-    <w:lsdException w:name="List 4" w:semiHidden="1" w:unhideWhenUsed="1"/>
-    <w:lsdException w:name="List 5" w:semiHidden="1" w:unhideWhenUsed="1"/>
-    <w:lsdException w:name="List Bullet 2" w:semiHidden="1" w:unhideWhenUsed="1"/>
-    <w:lsdException w:name="List Bullet 3" w:semiHidden="1" w:unhideWhenUsed="1"/>
-    <w:lsdException w:name="List Bullet 4" w:semiHidden="1" w:unhideWhenUsed="1"/>
-    <w:lsdException w:name="List Bullet 5" w:semiHidden="1" w:unhideWhenUsed="1"/>
-    <w:lsdException w:name="List Number 2" w:semiHidden="1" w:unhideWhenUsed="1"/>
-    <w:lsdException w:name="List Number 3" w:semiHidden="1" w:unhideWhenUsed="1"/>
-    <w:lsdException w:name="List Number 4" w:semiHidden="1" w:unhideWhenUsed="1"/>
-    <w:lsdException w:name="List Number 5" w:semiHidden="1" w:unhideWhenUsed="1"/>
-    <w:lsdException w:name="Title" w:uiPriority="10" w:qFormat="1"/>
-    <w:lsdException w:name="Closing" w:semiHidden="1" w:unhideWhenUsed="1"/>
-    <w:lsdException w:name="Signature" w:semiHidden="1" w:unhideWhenUsed="1"/>
-    <w:lsdException w:name="Default Paragraph Font" w:semiHidden="1" w:uiPriority="1" w:unhideWhenUsed="1"/>
-    <w:lsdException w:name="Body Text" w:semiHidden="1" w:unhideWhenUsed="1"/>
-    <w:lsdException w:name="Body Text Indent" w:semiHidden="1" w:unhideWhenUsed="1"/>
-    <w:lsdException w:name="List Continue" w:semiHidden="1" w:unhideWhenUsed="1"/>
-    <w:lsdException w:name="List Continue 2" w:semiHidden="1" w:unhideWhenUsed="1"/>
-    <w:lsdException w:name="List Continue 3" w:semiHidden="1" w:unhideWhenUsed="1"/>
-    <w:lsdException w:name="List Continue 4" w:semiHidden="1" w:unhideWhenUsed="1"/>
-    <w:lsdException w:name="List Continue 5" w:semiHidden="1" w:unhideWhenUsed="1"/>
-    <w:lsdException w:name="Message Header" w:semiHidden="1" w:unhideWhenUsed="1"/>
-    <w:lsdException w:name="Subtitle" w:uiPriority="11" w:qFormat="1"/>
-    <w:lsdException w:name="Salutation" w:semiHidden="1" w:unhideWhenUsed="1"/>
-    <w:lsdException w:name="Date" w:semiHidden="1" w:unhideWhenUsed="1"/>
-    <w:lsdException w:name="Body Text First Indent" w:semiHidden="1" w:unhideWhenUsed="1"/>
-    <w:lsdException w:name="Body Text First Indent 2" w:semiHidden="1" w:unhideWhenUsed="1"/>
-    <w:lsdException w:name="Note Heading" w:semiHidden="1" w:unhideWhenUsed="1"/>
-    <w:lsdException w:name="Body Text 2" w:semiHidden="1" w:unhideWhenUsed="1"/>
-    <w:lsdException w:name="Body Text 3" w:semiHidden="1" w:unhideWhenUsed="1"/>
-    <w:lsdException w:name="Body Text Indent 2" w:semiHidden="1" w:unhideWhenUsed="1"/>
-    <w:lsdException w:name="Body Text Indent 3" w:semiHidden="1" w:unhideWhenUsed="1"/>
-    <w:lsdException w:name="Block Text" w:semiHidden="1" w:unhideWhenUsed="1"/>
-    <w:lsdException w:name="Hyperlink" w:semiHidden="1" w:unhideWhenUsed="1"/>
-    <w:lsdException w:name="FollowedHyperlink" w:semiHidden="1" w:unhideWhenUsed="1"/>
-    <w:lsdException w:name="Strong" w:uiPriority="22" w:qFormat="1"/>
-    <w:lsdException w:name="Emphasis" w:uiPriority="20" w:qFormat="1"/>
-    <w:lsdException w:name="Document Map" w:semiHidden="1" w:unhideWhenUsed="1"/>
-    <w:lsdException w:name="Plain Text" w:semiHidden="1" w:unhideWhenUsed="1"/>
-    <w:lsdException w:name="E-mail Signature" w:semiHidden="1" w:unhideWhenUsed="1"/>
-    <w:lsdException w:name="HTML Top of Form" w:semiHidden="1" w:unhideWhenUsed="1"/>
-    <w:lsdException w:name="HTML Bottom of Form" w:semiHidden="1" w:unhideWhenUsed="1"/>
-    <w:lsdException w:name="Normal (Web)" w:semiHidden="1" w:unhideWhenUsed="1"/>
-    <w:lsdException w:name="HTML Acronym" w:semiHidden="1" w:unhideWhenUsed="1"/>
-    <w:lsdException w:name="HTML Address" w:semiHidden="1" w:unhideWhenUsed="1"/>
-    <w:lsdException w:name="HTML Cite" w:semiHidden="1" w:unhideWhenUsed="1"/>
-    <w:lsdException w:name="HTML Code" w:semiHidden="1" w:unhideWhenUsed="1"/>
-    <w:lsdException w:name="HTML Definition" w:semiHidden="1" w:unhideWhenUsed="1"/>
-    <w:lsdException w:name="HTML Keyboard" w:semiHidden="1" w:unhideWhenUsed="1"/>
-    <w:lsdException w:name="HTML Preformatted" w:semiHidden="1" w:unhideWhenUsed="1"/>
-    <w:lsdException w:name="HTML Sample" w:semiHidden="1" w:unhideWhenUsed="1"/>
-    <w:lsdException w:name="HTML Typewriter" w:semiHidden="1" w:unhideWhenUsed="1"/>
-    <w:lsdException w:name="HTML Variable" w:semiHidden="1" w:unhideWhenUsed="1"/>
-    <w:lsdException w:name="Normal Table" w:semiHidden="1" w:unhideWhenUsed="1"/>
-    <w:lsdException w:name="annotation subject" w:semiHidden="1" w:unhideWhenUsed="1"/>
-    <w:lsdException w:name="No List" w:semiHidden="1" w:unhideWhenUsed="1"/>
-    <w:lsdException w:name="Outline List 1" w:semiHidden="1" w:unhideWhenUsed="1"/>
-    <w:lsdException w:name="Outline List 2" w:semiHidden="1" w:unhideWhenUsed="1"/>
-    <w:lsdException w:name="Outline List 3" w:semiHidden="1" w:unhideWhenUsed="1"/>
-    <w:lsdException w:name="Table Simple 1" w:semiHidden="1" w:unhideWhenUsed="1"/>
-    <w:lsdException w:name="Table Simple 2" w:semiHidden="1" w:unhideWhenUsed="1"/>
-    <w:lsdException w:name="Table Simple 3" w:semiHidden="1" w:unhideWhenUsed="1"/>
-    <w:lsdException w:name="Table Classic 1" w:semiHidden="1" w:unhideWhenUsed="1"/>
-    <w:lsdException w:name="Table Classic 2" w:semiHidden="1" w:unhideWhenUsed="1"/>
-    <w:lsdException w:name="Table Classic 3" w:semiHidden="1" w:unhideWhenUsed="1"/>
-    <w:lsdException w:name="Table Classic 4" w:semiHidden="1" w:unhideWhenUsed="1"/>
-    <w:lsdException w:name="Table Colorful 1" w:semiHidden="1" w:unhideWhenUsed="1"/>
-    <w:lsdException w:name="Table Colorful 2" w:semiHidden="1" w:unhideWhenUsed="1"/>
-    <w:lsdException w:name="Table Colorful 3" w:semiHidden="1" w:unhideWhenUsed="1"/>
-    <w:lsdException w:name="Table Columns 1" w:semiHidden="1" w:unhideWhenUsed="1"/>
-    <w:lsdException w:name="Table Columns 2" w:semiHidden="1" w:unhideWhenUsed="1"/>
-    <w:lsdException w:name="Table Columns 3" w:semiHidden="1" w:unhideWhenUsed="1"/>
-    <w:lsdException w:name="Table Columns 4" w:semiHidden="1" w:unhideWhenUsed="1"/>
-    <w:lsdException w:name="Table Columns 5" w:semiHidden="1" w:unhideWhenUsed="1"/>
-    <w:lsdException w:name="Table Grid 1" w:semiHidden="1" w:unhideWhenUsed="1"/>
-    <w:lsdException w:name="Table Grid 2" w:semiHidden="1" w:unhideWhenUsed="1"/>
-    <w:lsdException w:name="Table Grid 3" w:semiHidden="1" w:unhideWhenUsed="1"/>
-    <w:lsdException w:name="Table Grid 4" w:semiHidden="1" w:unhideWhenUsed="1"/>
-    <w:lsdException w:name="Table Grid 5" w:semiHidden="1" w:unhideWhenUsed="1"/>
-    <w:lsdException w:name="Table Grid 6" w:semiHidden="1" w:unhideWhenUsed="1"/>
-    <w:lsdException w:name="Table Grid 7" w:semiHidden="1" w:unhideWhenUsed="1"/>
-    <w:lsdException w:name="Table Grid 8" w:semiHidden="1" w:unhideWhenUsed="1"/>
-    <w:lsdException w:name="Table List 1" w:semiHidden="1" w:unhideWhenUsed="1"/>
-    <w:lsdException w:name="Table List 2" w:semiHidden="1" w:unhideWhenUsed="1"/>
-    <w:lsdException w:name="Table List 3" w:semiHidden="1" w:unhideWhenUsed="1"/>
-    <w:lsdException w:name="Table List 4" w:semiHidden="1" w:unhideWhenUsed="1"/>
-    <w:lsdException w:name="Table List 5" w:semiHidden="1" w:unhideWhenUsed="1"/>
-    <w:lsdException w:name="Table List 6" w:semiHidden="1" w:unhideWhenUsed="1"/>
-    <w:lsdException w:name="Table List 7" w:semiHidden="1" w:unhideWhenUsed="1"/>
-    <w:lsdException w:name="Table List 8" w:semiHidden="1" w:unhideWhenUsed="1"/>
-    <w:lsdException w:name="Table 3D effects 1" w:semiHidden="1" w:unhideWhenUsed="1"/>
-    <w:lsdException w:name="Table 3D effects 2" w:semiHidden="1" w:unhideWhenUsed="1"/>
-    <w:lsdException w:name="Table 3D effects 3" w:semiHidden="1" w:unhideWhenUsed="1"/>
-    <w:lsdException w:name="Table Contemporary" w:semiHidden="1" w:unhideWhenUsed="1"/>
-    <w:lsdException w:name="Table Elegant" w:semiHidden="1" w:unhideWhenUsed="1"/>
-    <w:lsdException w:name="Table Professional" w:semiHidden="1" w:unhideWhenUsed="1"/>
-    <w:lsdException w:name="Table Subtle 1" w:semiHidden="1" w:unhideWhenUsed="1"/>
-    <w:lsdException w:name="Table Subtle 2" w:semiHidden="1" w:unhideWhenUsed="1"/>
-    <w:lsdException w:name="Table Web 1" w:semiHidden="1" w:unhideWhenUsed="1"/>
-    <w:lsdException w:name="Table Web 2" w:semiHidden="1" w:unhideWhenUsed="1"/>
-    <w:lsdException w:name="Table Web 3" w:semiHidden="1" w:unhideWhenUsed="1"/>
-    <w:lsdException w:name="Balloon Text" w:semiHidden="1" w:unhideWhenUsed="1"/>
-    <w:lsdException w:name="Table Grid" w:uiPriority="39"/>
-    <w:lsdException w:name="Table Theme" w:semiHidden="1" w:unhideWhenUsed="1"/>
-    <w:lsdException w:name="Placeholder Text" w:semiHidden="1"/>
-    <w:lsdException w:name="No Spacing" w:uiPriority="1" w:qFormat="1"/>
-    <w:lsdException w:name="Light Shading" w:uiPriority="60"/>
-    <w:lsdException w:name="Light List" w:uiPriority="61"/>
-    <w:lsdException w:name="Light Grid" w:uiPriority="62"/>
-    <w:lsdException w:name="Medium Shading 1" w:uiPriority="63"/>
-    <w:lsdException w:name="Medium Shading 2" w:uiPriority="64"/>
-    <w:lsdException w:name="Medium List 1" w:uiPriority="65"/>
-    <w:lsdException w:name="Medium List 2" w:uiPriority="66"/>
-    <w:lsdException w:name="Medium Grid 1" w:uiPriority="67"/>
-    <w:lsdException w:name="Medium Grid 2" w:uiPriority="68"/>
-    <w:lsdException w:name="Medium Grid 3" w:uiPriority="69"/>
-    <w:lsdException w:name="Dark List" w:uiPriority="70"/>
-    <w:lsdException w:name="Colorful Shading" w:uiPriority="71"/>
-    <w:lsdException w:name="Colorful List" w:uiPriority="72"/>
-    <w:lsdException w:name="Colorful Grid" w:uiPriority="73"/>
-    <w:lsdException w:name="Light Shading Accent 1" w:uiPriority="60"/>
-    <w:lsdException w:name="Light List Accent 1" w:uiPriority="61"/>
-    <w:lsdException w:name="Light Grid Accent 1" w:uiPriority="62"/>
-    <w:lsdException w:name="Medium Shading 1 Accent 1" w:uiPriority="63"/>
-    <w:lsdException w:name="Medium Shading 2 Accent 1" w:uiPriority="64"/>
-    <w:lsdException w:name="Medium List 1 Accent 1" w:uiPriority="65"/>
-    <w:lsdException w:name="Revision" w:semiHidden="1"/>
-    <w:lsdException w:name="List Paragraph" w:uiPriority="34" w:qFormat="1"/>
-    <w:lsdException w:name="Quote" w:uiPriority="29" w:qFormat="1"/>
-    <w:lsdException w:name="Intense Quote" w:uiPriority="30" w:qFormat="1"/>
-    <w:lsdException w:name="Medium List 2 Accent 1" w:uiPriority="66"/>
-    <w:lsdException w:name="Medium Grid 1 Accent 1" w:uiPriority="67"/>
-    <w:lsdException w:name="Medium Grid 2 Accent 1" w:uiPriority="68"/>
-    <w:lsdException w:name="Medium Grid 3 Accent 1" w:uiPriority="69"/>
-    <w:lsdException w:name="Dark List Accent 1" w:uiPriority="70"/>
-    <w:lsdException w:name="Colorful Shading Accent 1" w:uiPriority="71"/>
-    <w:lsdException w:name="Colorful List Accent 1" w:uiPriority="72"/>
-    <w:lsdException w:name="Colorful Grid Accent 1" w:uiPriority="73"/>
-    <w:lsdException w:name="Light Shading Accent 2" w:uiPriority="60"/>
-    <w:lsdException w:name="Light List Accent 2" w:uiPriority="61"/>
-    <w:lsdException w:name="Light Grid Accent 2" w:uiPriority="62"/>
-    <w:lsdException w:name="Medium Shading 1 Accent 2" w:uiPriority="63"/>
-    <w:lsdException w:name="Medium Shading 2 Accent 2" w:uiPriority="64"/>
-    <w:lsdException w:name="Medium List 1 Accent 2" w:uiPriority="65"/>
-    <w:lsdException w:name="Medium List 2 Accent 2" w:uiPriority="66"/>
-    <w:lsdException w:name="Medium Grid 1 Accent 2" w:uiPriority="67"/>
-    <w:lsdException w:name="Medium Grid 2 Accent 2" w:uiPriority="68"/>
-    <w:lsdException w:name="Medium Grid 3 Accent 2" w:uiPriority="69"/>
-    <w:lsdException w:name="Dark List Accent 2" w:uiPriority="70"/>
-    <w:lsdException w:name="Colorful Shading Accent 2" w:uiPriority="71"/>
-    <w:lsdException w:name="Colorful List Accent 2" w:uiPriority="72"/>
-    <w:lsdException w:name="Colorful Grid Accent 2" w:uiPriority="73"/>
-    <w:lsdException w:name="Light Shading Accent 3" w:uiPriority="60"/>
-    <w:lsdException w:name="Light List Accent 3" w:uiPriority="61"/>
-    <w:lsdException w:name="Light Grid Accent 3" w:uiPriority="62"/>
-    <w:lsdException w:name="Medium Shading 1 Accent 3" w:uiPriority="63"/>
-    <w:lsdException w:name="Medium Shading 2 Accent 3" w:uiPriority="64"/>
-    <w:lsdException w:name="Medium List 1 Accent 3" w:uiPriority="65"/>
-    <w:lsdException w:name="Medium List 2 Accent 3" w:uiPriority="66"/>
-    <w:lsdException w:name="Medium Grid 1 Accent 3" w:uiPriority="67"/>
-    <w:lsdException w:name="Medium Grid 2 Accent 3" w:uiPriority="68"/>
-    <w:lsdException w:name="Medium Grid 3 Accent 3" w:uiPriority="69"/>
-    <w:lsdException w:name="Dark List Accent 3" w:uiPriority="70"/>
-    <w:lsdException w:name="Colorful Shading Accent 3" w:uiPriority="71"/>
-    <w:lsdException w:name="Colorful List Accent 3" w:uiPriority="72"/>
-    <w:lsdException w:name="Colorful Grid Accent 3" w:uiPriority="73"/>
-    <w:lsdException w:name="Light Shading Accent 4" w:uiPriority="60"/>
-    <w:lsdException w:name="Light List Accent 4" w:uiPriority="61"/>
-    <w:lsdException w:name="Light Grid Accent 4" w:uiPriority="62"/>
-    <w:lsdException w:name="Medium Shading 1 Accent 4" w:uiPriority="63"/>
-    <w:lsdException w:name="Medium Shading 2 Accent 4" w:uiPriority="64"/>
-    <w:lsdException w:name="Medium List 1 Accent 4" w:uiPriority="65"/>
-    <w:lsdException w:name="Medium List 2 Accent 4" w:uiPriority="66"/>
-    <w:lsdException w:name="Medium Grid 1 Accent 4" w:uiPriority="67"/>
-    <w:lsdException w:name="Medium Grid 2 Accent 4" w:uiPriority="68"/>
-    <w:lsdException w:name="Medium Grid 3 Accent 4" w:uiPriority="69"/>
-    <w:lsdException w:name="Dark List Accent 4" w:uiPriority="70"/>
-    <w:lsdException w:name="Colorful Shading Accent 4" w:uiPriority="71"/>
-    <w:lsdException w:name="Colorful List Accent 4" w:uiPriority="72"/>
-    <w:lsdException w:name="Colorful Grid Accent 4" w:uiPriority="73"/>
-    <w:lsdException w:name="Light Shading Accent 5" w:uiPriority="60"/>
-    <w:lsdException w:name="Light List Accent 5" w:uiPriority="61"/>
-    <w:lsdException w:name="Light Grid Accent 5" w:uiPriority="62"/>
-    <w:lsdException w:name="Medium Shading 1 Accent 5" w:uiPriority="63"/>
-    <w:lsdException w:name="Medium Shading 2 Accent 5" w:uiPriority="64"/>
-    <w:lsdException w:name="Medium List 1 Accent 5" w:uiPriority="65"/>
-    <w:lsdException w:name="Medium List 2 Accent 5" w:uiPriority="66"/>
-    <w:lsdException w:name="Medium Grid 1 Accent 5" w:uiPriority="67"/>
-    <w:lsdException w:name="Medium Grid 2 Accent 5" w:uiPriority="68"/>
-    <w:lsdException w:name="Medium Grid 3 Accent 5" w:uiPriority="69"/>
-    <w:lsdException w:name="Dark List Accent 5" w:uiPriority="70"/>
-    <w:lsdException w:name="Colorful Shading Accent 5" w:uiPriority="71"/>
-    <w:lsdException w:name="Colorful List Accent 5" w:uiPriority="72"/>
-    <w:lsdException w:name="Colorful Grid Accent 5" w:uiPriority="73"/>
-    <w:lsdException w:name="Light Shading Accent 6" w:uiPriority="60"/>
-    <w:lsdException w:name="Light List Accent 6" w:uiPriority="61"/>
-    <w:lsdException w:name="Light Grid Accent 6" w:uiPriority="62"/>
-    <w:lsdException w:name="Medium Shading 1 Accent 6" w:uiPriority="63"/>
-    <w:lsdException w:name="Medium Shading 2 Accent 6" w:uiPriority="64"/>
-    <w:lsdException w:name="Medium List 1 Accent 6" w:uiPriority="65"/>
-    <w:lsdException w:name="Medium List 2 Accent 6" w:uiPriority="66"/>
-    <w:lsdException w:name="Medium Grid 1 Accent 6" w:uiPriority="67"/>
-    <w:lsdException w:name="Medium Grid 2 Accent 6" w:uiPriority="68"/>
-    <w:lsdException w:name="Medium Grid 3 Accent 6" w:uiPriority="69"/>
-    <w:lsdException w:name="Dark List Accent 6" w:uiPriority="70"/>
-    <w:lsdException w:name="Colorful Shading Accent 6" w:uiPriority="71"/>
-    <w:lsdException w:name="Colorful List Accent 6" w:uiPriority="72"/>
-    <w:lsdException w:name="Colorful Grid Accent 6" w:uiPriority="73"/>
-    <w:lsdException w:name="Subtle Emphasis" w:uiPriority="19" w:qFormat="1"/>
-    <w:lsdException w:name="Intense Emphasis" w:uiPriority="21" w:qFormat="1"/>
-    <w:lsdException w:name="Subtle Reference" w:uiPriority="31" w:qFormat="1"/>
-    <w:lsdException w:name="Intense Reference" w:uiPriority="32" w:qFormat="1"/>
-    <w:lsdException w:name="Book Title" w:uiPriority="33" w:qFormat="1"/>
-    <w:lsdException w:name="Bibliography" w:semiHidden="1" w:uiPriority="37" w:unhideWhenUsed="1"/>
-    <w:lsdException w:name="TOC Heading" w:semiHidden="1" w:uiPriority="39" w:unhideWhenUsed="1" w:qFormat="1"/>
-    <w:lsdException w:name="Plain Table 1" w:uiPriority="41"/>
-    <w:lsdException w:name="Plain Table 2" w:uiPriority="42"/>
-    <w:lsdException w:name="Plain Table 3" w:uiPriority="43"/>
-    <w:lsdException w:name="Plain Table 4" w:uiPriority="44"/>
-    <w:lsdException w:name="Plain Table 5" w:uiPriority="45"/>
-    <w:lsdException w:name="Grid Table Light" w:uiPriority="40"/>
-    <w:lsdException w:name="Grid Table 1 Light" w:uiPriority="46"/>
-    <w:lsdException w:name="Grid Table 2" w:uiPriority="47"/>
-    <w:lsdException w:name="Grid Table 3" w:uiPriority="48"/>
-    <w:lsdException w:name="Grid Table 4" w:uiPriority="49"/>
-    <w:lsdException w:name="Grid Table 5 Dark" w:uiPriority="50"/>
-    <w:lsdException w:name="Grid Table 6 Colorful" w:uiPriority="51"/>
-    <w:lsdException w:name="Grid Table 7 Colorful" w:uiPriority="52"/>
-    <w:lsdException w:name="Grid Table 1 Light Accent 1" w:uiPriority="46"/>
-    <w:lsdException w:name="Grid Table 2 Accent 1" w:uiPriority="47"/>
-    <w:lsdException w:name="Grid Table 3 Accent 1" w:uiPriority="48"/>
-    <w:lsdException w:name="Grid Table 4 Accent 1" w:uiPriority="49"/>
-    <w:lsdException w:name="Grid Table 5 Dark Accent 1" w:uiPriority="50"/>
-    <w:lsdException w:name="Grid Table 6 Colorful Accent 1" w:uiPriority="51"/>
-    <w:lsdException w:name="Grid Table 7 Colorful Accent 1" w:uiPriority="52"/>
-    <w:lsdException w:name="Grid Table 1 Light Accent 2" w:uiPriority="46"/>
-    <w:lsdException w:name="Grid Table 2 Accent 2" w:uiPriority="47"/>
-    <w:lsdException w:name="Grid Table 3 Accent 2" w:uiPriority="48"/>
-    <w:lsdException w:name="Grid Table 4 Accent 2" w:uiPriority="49"/>
-    <w:lsdException w:name="Grid Table 5 Dark Accent 2" w:uiPriority="50"/>
-    <w:lsdException w:name="Grid Table 6 Colorful Accent 2" w:uiPriority="51"/>
-    <w:lsdException w:name="Grid Table 7 Colorful Accent 2" w:uiPriority="52"/>
-    <w:lsdException w:name="Grid Table 1 Light Accent 3" w:uiPriority="46"/>
-    <w:lsdException w:name="Grid Table 2 Accent 3" w:uiPriority="47"/>
-    <w:lsdException w:name="Grid Table 3 Accent 3" w:uiPriority="48"/>
-    <w:lsdException w:name="Grid Table 4 Accent 3" w:uiPriority="49"/>
-    <w:lsdException w:name="Grid Table 5 Dark Accent 3" w:uiPriority="50"/>
-    <w:lsdException w:name="Grid Table 6 Colorful Accent 3" w:uiPriority="51"/>
-    <w:lsdException w:name="Grid Table 7 Colorful Accent 3" w:uiPriority="52"/>
-    <w:lsdException w:name="Grid Table 1 Light Accent 4" w:uiPriority="46"/>
-    <w:lsdException w:name="Grid Table 2 Accent 4" w:uiPriority="47"/>
-    <w:lsdException w:name="Grid Table 3 Accent 4" w:uiPriority="48"/>
-    <w:lsdException w:name="Grid Table 4 Accent 4" w:uiPriority="49"/>
-    <w:lsdException w:name="Grid Table 5 Dark Accent 4" w:uiPriority="50"/>
-    <w:lsdException w:name="Grid Table 6 Colorful Accent 4" w:uiPriority="51"/>
-    <w:lsdException w:name="Grid Table 7 Colorful Accent 4" w:uiPriority="52"/>
-    <w:lsdException w:name="Grid Table 1 Light Accent 5" w:uiPriority="46"/>
-    <w:lsdException w:name="Grid Table 2 Accent 5" w:uiPriority="47"/>
-    <w:lsdException w:name="Grid Table 3 Accent 5" w:uiPriority="48"/>
-    <w:lsdException w:name="Grid Table 4 Accent 5" w:uiPriority="49"/>
-    <w:lsdException w:name="Grid Table 5 Dark Accent 5" w:uiPriority="50"/>
-    <w:lsdException w:name="Grid Table 6 Colorful Accent 5" w:uiPriority="51"/>
-    <w:lsdException w:name="Grid Table 7 Colorful Accent 5" w:uiPriority="52"/>
-    <w:lsdException w:name="Grid Table 1 Light Accent 6" w:uiPriority="46"/>
-    <w:lsdException w:name="Grid Table 2 Accent 6" w:uiPriority="47"/>
-    <w:lsdException w:name="Grid Table 3 Accent 6" w:uiPriority="48"/>
-    <w:lsdException w:name="Grid Table 4 Accent 6" w:uiPriority="49"/>
-    <w:lsdException w:name="Grid Table 5 Dark Accent 6" w:uiPriority="50"/>
-    <w:lsdException w:name="Grid Table 6 Colorful Accent 6" w:uiPriority="51"/>
-    <w:lsdException w:name="Grid Table 7 Colorful Accent 6" w:uiPriority="52"/>
-    <w:lsdException w:name="List Table 1 Light" w:uiPriority="46"/>
-    <w:lsdException w:name="List Table 2" w:uiPriority="47"/>
-    <w:lsdException w:name="List Table 3" w:uiPriority="48"/>
-    <w:lsdException w:name="List Table 4" w:uiPriority="49"/>
-    <w:lsdException w:name="List Table 5 Dark" w:uiPriority="50"/>
-    <w:lsdException w:name="List Table 6 Colorful" w:uiPriority="51"/>
-    <w:lsdException w:name="List Table 7 Colorful" w:uiPriority="52"/>
-    <w:lsdException w:name="List Table 1 Light Accent 1" w:uiPriority="46"/>
-    <w:lsdException w:name="List Table 2 Accent 1" w:uiPriority="47"/>
-    <w:lsdException w:name="List Table 3 Accent 1" w:uiPriority="48"/>
-    <w:lsdException w:name="List Table 4 Accent 1" w:uiPriority="49"/>
-    <w:lsdException w:name="List Table 5 Dark Accent 1" w:uiPriority="50"/>
-    <w:lsdException w:name="List Table 6 Colorful Accent 1" w:uiPriority="51"/>
-    <w:lsdException w:name="List Table 7 Colorful Accent 1" w:uiPriority="52"/>
-    <w:lsdException w:name="List Table 1 Light Accent 2" w:uiPriority="46"/>
-    <w:lsdException w:name="List Table 2 Accent 2" w:uiPriority="47"/>
-    <w:lsdException w:name="List Table 3 Accent 2" w:uiPriority="48"/>
-    <w:lsdException w:name="List Table 4 Accent 2" w:uiPriority="49"/>
-    <w:lsdException w:name="List Table 5 Dark Accent 2" w:uiPriority="50"/>
-    <w:lsdException w:name="List Table 6 Colorful Accent 2" w:uiPriority="51"/>
-    <w:lsdException w:name="List Table 7 Colorful Accent 2" w:uiPriority="52"/>
-    <w:lsdException w:name="List Table 1 Light Accent 3" w:uiPriority="46"/>
-    <w:lsdException w:name="List Table 2 Accent 3" w:uiPriority="47"/>
-    <w:lsdException w:name="List Table 3 Accent 3" w:uiPriority="48"/>
-    <w:lsdException w:name="List Table 4 Accent 3" w:uiPriority="49"/>
-    <w:lsdException w:name="List Table 5 Dark Accent 3" w:uiPriority="50"/>
-    <w:lsdException w:name="List Table 6 Colorful Accent 3" w:uiPriority="51"/>
-    <w:lsdException w:name="List Table 7 Colorful Accent 3" w:uiPriority="52"/>
-    <w:lsdException w:name="List Table 1 Light Accent 4" w:uiPriority="46"/>
-    <w:lsdException w:name="List Table 2 Accent 4" w:uiPriority="47"/>
-    <w:lsdException w:name="List Table 3 Accent 4" w:uiPriority="48"/>
-    <w:lsdException w:name="List Table 4 Accent 4" w:uiPriority="49"/>
-    <w:lsdException w:name="List Table 5 Dark Accent 4" w:uiPriority="50"/>
-    <w:lsdException w:name="List Table 6 Colorful Accent 4" w:uiPriority="51"/>
-    <w:lsdException w:name="List Table 7 Colorful Accent 4" w:uiPriority="52"/>
-    <w:lsdException w:name="List Table 1 Light Accent 5" w:uiPriority="46"/>
-    <w:lsdException w:name="List Table 2 Accent 5" w:uiPriority="47"/>
-    <w:lsdException w:name="List Table 3 Accent 5" w:uiPriority="48"/>
-    <w:lsdException w:name="List Table 4 Accent 5" w:uiPriority="49"/>
-    <w:lsdException w:name="List Table 5 Dark Accent 5" w:uiPriority="50"/>
-    <w:lsdException w:name="List Table 6 Colorful Accent 5" w:uiPriority="51"/>
-    <w:lsdException w:name="List Table 7 Colorful Accent 5" w:uiPriority="52"/>
-    <w:lsdException w:name="List Table 1 Light Accent 6" w:uiPriority="46"/>
-    <w:lsdException w:name="List Table 2 Accent 6" w:uiPriority="47"/>
-    <w:lsdException w:name="List Table 3 Accent 6" w:uiPriority="48"/>
-    <w:lsdException w:name="List Table 4 Accent 6" w:uiPriority="49"/>
-    <w:lsdException w:name="List Table 5 Dark Accent 6" w:uiPriority="50"/>
-    <w:lsdException w:name="List Table 6 Colorful Accent 6" w:uiPriority="51"/>
-    <w:lsdException w:name="List Table 7 Colorful Accent 6" w:uiPriority="52"/>
-  </w:latentStyles>
-  <w:style w:type="paragraph" w:default="1" w:styleId="Normal">
-    <w:name w:val="Normal"/>
-    <w:qFormat/>
-  </w:style>
-  <w:style w:type="character" w:default="1" w:styleId="Fuentedeprrafopredeter">
-    <w:name w:val="Default Paragraph Font"/>
-    <w:uiPriority w:val="1"/>
+  <w:style w:type="character" w:customStyle="1" w:styleId="Ttulo3Car">
+    <w:name w:val="Título 3 Car"/>
+    <w:basedOn w:val="Fuentedeprrafopredeter"/>
+    <w:link w:val="Ttulo3"/>
+    <w:uiPriority w:val="9"/>
     <w:semiHidden/>
-    <w:unhideWhenUsed/>
-  </w:style>
-  <w:style w:type="table" w:default="1" w:styleId="Tablanormal">
-    <w:name w:val="Normal Table"/>
-    <w:uiPriority w:val="99"/>
-    <w:semiHidden/>
-    <w:unhideWhenUsed/>
-    <w:tblPr>
-      <w:tblInd w:w="0" w:type="dxa"/>
-      <w:tblCellMar>
-        <w:top w:w="0" w:type="dxa"/>
-        <w:left w:w="108" w:type="dxa"/>
-        <w:bottom w:w="0" w:type="dxa"/>
-        <w:right w:w="108" w:type="dxa"/>
-      </w:tblCellMar>
-    </w:tblPr>
-  </w:style>
-  <w:style w:type="numbering" w:default="1" w:styleId="Sinlista">
-    <w:name w:val="No List"/>
-    <w:uiPriority w:val="99"/>
-    <w:semiHidden/>
-    <w:unhideWhenUsed/>
+    <w:rsid w:val="00003296"/>
+    <w:rPr>
+      <w:rFonts w:asciiTheme="majorHAnsi" w:eastAsiaTheme="majorEastAsia" w:hAnsiTheme="majorHAnsi" w:cstheme="majorBidi"/>
+      <w:color w:val="1F4D78" w:themeColor="accent1" w:themeShade="7F"/>
+      <w:sz w:val="24"/>
+      <w:szCs w:val="24"/>
+    </w:rPr>
   </w:style>
 </w:styles>
-</file>
-
-<file path=word/glossary/webSettings.xml><?xml version="1.0" encoding="utf-8"?>
-<w:webSettings xmlns:mc="http://schemas.openxmlformats.org/markup-compatibility/2006" xmlns:r="http://schemas.openxmlformats.org/officeDocument/2006/relationships" xmlns:w="http://schemas.openxmlformats.org/wordprocessingml/2006/main" xmlns:w14="http://schemas.microsoft.com/office/word/2010/wordml" xmlns:w15="http://schemas.microsoft.com/office/word/2012/wordml" xmlns:w16se="http://schemas.microsoft.com/office/word/2015/wordml/symex" mc:Ignorable="w14 w15 w16se"/>
 </file>
 
 <file path=word/theme/theme1.xml><?xml version="1.0" encoding="utf-8"?>
@@ -13677,7 +14793,7 @@
 </file>
 
 <file path=customXml/itemProps1.xml><?xml version="1.0" encoding="utf-8"?>
-<ds:datastoreItem xmlns:ds="http://schemas.openxmlformats.org/officeDocument/2006/customXml" ds:itemID="{827FEFD0-D546-446F-B719-F867C69E1F8D}">
+<ds:datastoreItem xmlns:ds="http://schemas.openxmlformats.org/officeDocument/2006/customXml" ds:itemID="{6D0A763B-7026-49C5-8381-643B3D8812FA}">
   <ds:schemaRefs>
     <ds:schemaRef ds:uri="http://schemas.openxmlformats.org/officeDocument/2006/bibliography"/>
   </ds:schemaRefs>

</xml_diff>